<commit_message>
Project Document created and partially completed
</commit_message>
<xml_diff>
--- a/GroupProject/Project 1 Document.docx
+++ b/GroupProject/Project 1 Document.docx
@@ -2,14 +2,834 @@
 <file path=word/document.xml><?xml version="1.0" encoding="utf-8"?>
 <w:document xmlns:wpc="http://schemas.microsoft.com/office/word/2010/wordprocessingCanvas" xmlns:cx="http://schemas.microsoft.com/office/drawing/2014/chartex" xmlns:cx1="http://schemas.microsoft.com/office/drawing/2015/9/8/chartex" xmlns:cx2="http://schemas.microsoft.com/office/drawing/2015/10/21/chartex" xmlns:cx3="http://schemas.microsoft.com/office/drawing/2016/5/9/chartex" xmlns:cx4="http://schemas.microsoft.com/office/drawing/2016/5/10/chartex" xmlns:cx5="http://schemas.microsoft.com/office/drawing/2016/5/11/chartex" xmlns:cx6="http://schemas.microsoft.com/office/drawing/2016/5/12/chartex" xmlns:cx7="http://schemas.microsoft.com/office/drawing/2016/5/13/chartex" xmlns:cx8="http://schemas.microsoft.com/office/drawing/2016/5/14/chartex" xmlns:mc="http://schemas.openxmlformats.org/markup-compatibility/2006" xmlns:aink="http://schemas.microsoft.com/office/drawing/2016/ink" xmlns:am3d="http://schemas.microsoft.com/office/drawing/2017/model3d" xmlns:o="urn:schemas-microsoft-com:office:office" xmlns:r="http://schemas.openxmlformats.org/officeDocument/2006/relationships" xmlns:m="http://schemas.openxmlformats.org/officeDocument/2006/math" xmlns:v="urn:schemas-microsoft-com:vml" xmlns:wp14="http://schemas.microsoft.com/office/word/2010/wordprocessingDrawing" xmlns:wp="http://schemas.openxmlformats.org/drawingml/2006/wordprocessingDrawing" xmlns:w10="urn:schemas-microsoft-com:office:word" xmlns:w="http://schemas.openxmlformats.org/wordprocessingml/2006/main" xmlns:w14="http://schemas.microsoft.com/office/word/2010/wordml" xmlns:w15="http://schemas.microsoft.com/office/word/2012/wordml" xmlns:w16cex="http://schemas.microsoft.com/office/word/2018/wordml/cex" xmlns:w16cid="http://schemas.microsoft.com/office/word/2016/wordml/cid" xmlns:w16="http://schemas.microsoft.com/office/word/2018/wordml" xmlns:w16sdtdh="http://schemas.microsoft.com/office/word/2020/wordml/sdtdatahash" xmlns:w16se="http://schemas.microsoft.com/office/word/2015/wordml/symex" xmlns:wpg="http://schemas.microsoft.com/office/word/2010/wordprocessingGroup" xmlns:wpi="http://schemas.microsoft.com/office/word/2010/wordprocessingInk" xmlns:wne="http://schemas.microsoft.com/office/word/2006/wordml" xmlns:wps="http://schemas.microsoft.com/office/word/2010/wordprocessingShape" mc:Ignorable="w14 w15 w16se w16cid w16 w16cex w16sdtdh wp14">
   <w:body>
-    <w:p/>
+    <w:p>
+      <w:pPr>
+        <w:pStyle w:val="Title"/>
+        <w:rPr>
+          <w:sz w:val="48"/>
+          <w:szCs w:val="48"/>
+        </w:rPr>
+      </w:pPr>
+      <w:r>
+        <w:rPr>
+          <w:sz w:val="48"/>
+          <w:szCs w:val="48"/>
+        </w:rPr>
+        <w:t>Project 1 Report</w:t>
+      </w:r>
+    </w:p>
+    <w:p>
+      <w:pPr>
+        <w:spacing w:after="0"/>
+        <w:rPr>
+          <w:sz w:val="18"/>
+          <w:szCs w:val="18"/>
+        </w:rPr>
+      </w:pPr>
+      <w:r>
+        <w:rPr>
+          <w:sz w:val="18"/>
+          <w:szCs w:val="18"/>
+        </w:rPr>
+        <w:t xml:space="preserve">Our program is a </w:t>
+      </w:r>
+      <w:r>
+        <w:rPr>
+          <w:sz w:val="18"/>
+          <w:szCs w:val="18"/>
+        </w:rPr>
+        <w:t>knowledge</w:t>
+      </w:r>
+      <w:r>
+        <w:rPr>
+          <w:sz w:val="18"/>
+          <w:szCs w:val="18"/>
+        </w:rPr>
+        <w:t xml:space="preserve"> repository, it functions solely on the command line user interface. The program has a main menu and a few sub menus such as:</w:t>
+      </w:r>
+    </w:p>
+    <w:p>
+      <w:pPr>
+        <w:spacing w:after="0"/>
+        <w:rPr>
+          <w:sz w:val="18"/>
+          <w:szCs w:val="18"/>
+        </w:rPr>
+      </w:pPr>
+      <w:r>
+        <w:rPr>
+          <w:sz w:val="18"/>
+          <w:szCs w:val="18"/>
+        </w:rPr>
+        <w:drawing>
+          <wp:inline distT="0" distB="0" distL="0" distR="0" wp14:anchorId="7B65A087" wp14:editId="3699FC51">
+            <wp:extent cx="1566304" cy="612000"/>
+            <wp:effectExtent l="0" t="0" r="0" b="0"/>
+            <wp:docPr id="1" name="Picture 1" descr="A screen shot of a computer&#10;&#10;Description automatically generated"/>
+            <wp:cNvGraphicFramePr>
+              <a:graphicFrameLocks xmlns:a="http://schemas.openxmlformats.org/drawingml/2006/main" noChangeAspect="1"/>
+            </wp:cNvGraphicFramePr>
+            <a:graphic xmlns:a="http://schemas.openxmlformats.org/drawingml/2006/main">
+              <a:graphicData uri="http://schemas.openxmlformats.org/drawingml/2006/picture">
+                <pic:pic xmlns:pic="http://schemas.openxmlformats.org/drawingml/2006/picture">
+                  <pic:nvPicPr>
+                    <pic:cNvPr id="1" name="Picture 1" descr="A screen shot of a computer&#10;&#10;Description automatically generated"/>
+                    <pic:cNvPicPr/>
+                  </pic:nvPicPr>
+                  <pic:blipFill>
+                    <a:blip r:embed="rId7"/>
+                    <a:stretch>
+                      <a:fillRect/>
+                    </a:stretch>
+                  </pic:blipFill>
+                  <pic:spPr>
+                    <a:xfrm>
+                      <a:off x="0" y="0"/>
+                      <a:ext cx="1566304" cy="612000"/>
+                    </a:xfrm>
+                    <a:prstGeom prst="rect">
+                      <a:avLst/>
+                    </a:prstGeom>
+                  </pic:spPr>
+                </pic:pic>
+              </a:graphicData>
+            </a:graphic>
+          </wp:inline>
+        </w:drawing>
+      </w:r>
+      <w:r>
+        <w:rPr>
+          <w:sz w:val="18"/>
+          <w:szCs w:val="18"/>
+        </w:rPr>
+        <w:t xml:space="preserve"> </w:t>
+      </w:r>
+      <w:r>
+        <w:rPr>
+          <w:sz w:val="18"/>
+          <w:szCs w:val="18"/>
+        </w:rPr>
+        <w:drawing>
+          <wp:inline distT="0" distB="0" distL="0" distR="0" wp14:anchorId="138CD248" wp14:editId="7BD1BCCC">
+            <wp:extent cx="1680000" cy="612000"/>
+            <wp:effectExtent l="0" t="0" r="0" b="0"/>
+            <wp:docPr id="2" name="Picture 2" descr="A screen shot of a computer&#10;&#10;Description automatically generated"/>
+            <wp:cNvGraphicFramePr>
+              <a:graphicFrameLocks xmlns:a="http://schemas.openxmlformats.org/drawingml/2006/main" noChangeAspect="1"/>
+            </wp:cNvGraphicFramePr>
+            <a:graphic xmlns:a="http://schemas.openxmlformats.org/drawingml/2006/main">
+              <a:graphicData uri="http://schemas.openxmlformats.org/drawingml/2006/picture">
+                <pic:pic xmlns:pic="http://schemas.openxmlformats.org/drawingml/2006/picture">
+                  <pic:nvPicPr>
+                    <pic:cNvPr id="2" name="Picture 2" descr="A screen shot of a computer&#10;&#10;Description automatically generated"/>
+                    <pic:cNvPicPr/>
+                  </pic:nvPicPr>
+                  <pic:blipFill>
+                    <a:blip r:embed="rId8"/>
+                    <a:stretch>
+                      <a:fillRect/>
+                    </a:stretch>
+                  </pic:blipFill>
+                  <pic:spPr>
+                    <a:xfrm>
+                      <a:off x="0" y="0"/>
+                      <a:ext cx="1680000" cy="612000"/>
+                    </a:xfrm>
+                    <a:prstGeom prst="rect">
+                      <a:avLst/>
+                    </a:prstGeom>
+                  </pic:spPr>
+                </pic:pic>
+              </a:graphicData>
+            </a:graphic>
+          </wp:inline>
+        </w:drawing>
+      </w:r>
+      <w:r>
+        <w:rPr>
+          <w:sz w:val="18"/>
+          <w:szCs w:val="18"/>
+        </w:rPr>
+        <w:t xml:space="preserve"> </w:t>
+      </w:r>
+      <w:r>
+        <w:rPr>
+          <w:sz w:val="18"/>
+          <w:szCs w:val="18"/>
+        </w:rPr>
+        <w:drawing>
+          <wp:inline distT="0" distB="0" distL="0" distR="0" wp14:anchorId="618487D5" wp14:editId="2054F6EF">
+            <wp:extent cx="2278288" cy="612000"/>
+            <wp:effectExtent l="0" t="0" r="0" b="0"/>
+            <wp:docPr id="3" name="Picture 3" descr="A screen shot of a computer&#10;&#10;Description automatically generated"/>
+            <wp:cNvGraphicFramePr>
+              <a:graphicFrameLocks xmlns:a="http://schemas.openxmlformats.org/drawingml/2006/main" noChangeAspect="1"/>
+            </wp:cNvGraphicFramePr>
+            <a:graphic xmlns:a="http://schemas.openxmlformats.org/drawingml/2006/main">
+              <a:graphicData uri="http://schemas.openxmlformats.org/drawingml/2006/picture">
+                <pic:pic xmlns:pic="http://schemas.openxmlformats.org/drawingml/2006/picture">
+                  <pic:nvPicPr>
+                    <pic:cNvPr id="3" name="Picture 3" descr="A screen shot of a computer&#10;&#10;Description automatically generated"/>
+                    <pic:cNvPicPr/>
+                  </pic:nvPicPr>
+                  <pic:blipFill>
+                    <a:blip r:embed="rId9"/>
+                    <a:stretch>
+                      <a:fillRect/>
+                    </a:stretch>
+                  </pic:blipFill>
+                  <pic:spPr>
+                    <a:xfrm>
+                      <a:off x="0" y="0"/>
+                      <a:ext cx="2278288" cy="612000"/>
+                    </a:xfrm>
+                    <a:prstGeom prst="rect">
+                      <a:avLst/>
+                    </a:prstGeom>
+                  </pic:spPr>
+                </pic:pic>
+              </a:graphicData>
+            </a:graphic>
+          </wp:inline>
+        </w:drawing>
+      </w:r>
+    </w:p>
+    <w:p>
+      <w:pPr>
+        <w:spacing w:after="0"/>
+        <w:rPr>
+          <w:sz w:val="18"/>
+          <w:szCs w:val="18"/>
+        </w:rPr>
+      </w:pPr>
+      <w:r>
+        <w:rPr>
+          <w:sz w:val="18"/>
+          <w:szCs w:val="18"/>
+        </w:rPr>
+        <w:t>There is also an administrator lock feature that only allows users with a password (in this program “Admin”) to create, edit, or delete information.</w:t>
+      </w:r>
+    </w:p>
+    <w:p>
+      <w:pPr>
+        <w:spacing w:after="0"/>
+        <w:rPr>
+          <w:sz w:val="18"/>
+          <w:szCs w:val="18"/>
+        </w:rPr>
+      </w:pPr>
+      <w:r>
+        <w:rPr>
+          <w:sz w:val="18"/>
+          <w:szCs w:val="18"/>
+        </w:rPr>
+        <w:t>Admins can:</w:t>
+      </w:r>
+    </w:p>
+    <w:p>
+      <w:pPr>
+        <w:pStyle w:val="ListParagraph"/>
+        <w:numPr>
+          <w:ilvl w:val="0"/>
+          <w:numId w:val="1"/>
+        </w:numPr>
+        <w:spacing w:after="0"/>
+        <w:rPr>
+          <w:sz w:val="18"/>
+          <w:szCs w:val="18"/>
+        </w:rPr>
+      </w:pPr>
+      <w:r>
+        <w:rPr>
+          <w:sz w:val="18"/>
+          <w:szCs w:val="18"/>
+        </w:rPr>
+        <w:t>Create new information pages.</w:t>
+      </w:r>
+    </w:p>
+    <w:p>
+      <w:pPr>
+        <w:pStyle w:val="ListParagraph"/>
+        <w:numPr>
+          <w:ilvl w:val="0"/>
+          <w:numId w:val="1"/>
+        </w:numPr>
+        <w:spacing w:after="0"/>
+        <w:rPr>
+          <w:sz w:val="18"/>
+          <w:szCs w:val="18"/>
+        </w:rPr>
+      </w:pPr>
+      <w:r>
+        <w:rPr>
+          <w:sz w:val="18"/>
+          <w:szCs w:val="18"/>
+        </w:rPr>
+        <w:t>Edit existing information pages.</w:t>
+      </w:r>
+    </w:p>
+    <w:p>
+      <w:pPr>
+        <w:pStyle w:val="ListParagraph"/>
+        <w:numPr>
+          <w:ilvl w:val="1"/>
+          <w:numId w:val="1"/>
+        </w:numPr>
+        <w:spacing w:after="0"/>
+        <w:rPr>
+          <w:sz w:val="18"/>
+          <w:szCs w:val="18"/>
+        </w:rPr>
+      </w:pPr>
+      <w:r>
+        <w:rPr>
+          <w:sz w:val="18"/>
+          <w:szCs w:val="18"/>
+        </w:rPr>
+        <w:t>Find and replace information in a specific page.</w:t>
+      </w:r>
+    </w:p>
+    <w:p>
+      <w:pPr>
+        <w:pStyle w:val="ListParagraph"/>
+        <w:numPr>
+          <w:ilvl w:val="1"/>
+          <w:numId w:val="1"/>
+        </w:numPr>
+        <w:spacing w:after="0"/>
+        <w:rPr>
+          <w:sz w:val="18"/>
+          <w:szCs w:val="18"/>
+        </w:rPr>
+      </w:pPr>
+      <w:r>
+        <w:rPr>
+          <w:sz w:val="18"/>
+          <w:szCs w:val="18"/>
+        </w:rPr>
+        <w:t>Or append new information to a specific.</w:t>
+      </w:r>
+    </w:p>
+    <w:p>
+      <w:pPr>
+        <w:pStyle w:val="ListParagraph"/>
+        <w:numPr>
+          <w:ilvl w:val="1"/>
+          <w:numId w:val="1"/>
+        </w:numPr>
+        <w:spacing w:after="0"/>
+        <w:rPr>
+          <w:sz w:val="18"/>
+          <w:szCs w:val="18"/>
+        </w:rPr>
+      </w:pPr>
+      <w:r>
+        <w:rPr>
+          <w:sz w:val="18"/>
+          <w:szCs w:val="18"/>
+        </w:rPr>
+        <w:t>Delete a specific page. (And its ‘EDITS_’ file)</w:t>
+      </w:r>
+    </w:p>
+    <w:p>
+      <w:pPr>
+        <w:rPr>
+          <w:sz w:val="18"/>
+          <w:szCs w:val="18"/>
+        </w:rPr>
+      </w:pPr>
+      <w:r>
+        <w:rPr>
+          <w:sz w:val="18"/>
+          <w:szCs w:val="18"/>
+        </w:rPr>
+        <w:t>Our program works by managing a small database of text files that contain information and their corresponding ‘</w:t>
+      </w:r>
+      <w:r>
+        <w:rPr>
+          <w:sz w:val="18"/>
+          <w:szCs w:val="18"/>
+        </w:rPr>
+        <w:t>EDITS_</w:t>
+      </w:r>
+      <w:r>
+        <w:rPr>
+          <w:sz w:val="18"/>
+          <w:szCs w:val="18"/>
+        </w:rPr>
+        <w:t>’ files which contain a record of every time a text file is edited</w:t>
+      </w:r>
+      <w:r>
+        <w:rPr>
+          <w:sz w:val="18"/>
+          <w:szCs w:val="18"/>
+        </w:rPr>
+        <w:t xml:space="preserve"> (</w:t>
+      </w:r>
+      <w:r>
+        <w:rPr>
+          <w:sz w:val="18"/>
+          <w:szCs w:val="18"/>
+        </w:rPr>
+        <w:t xml:space="preserve">through the program) </w:t>
+      </w:r>
+      <w:r>
+        <w:rPr>
+          <w:sz w:val="18"/>
+          <w:szCs w:val="18"/>
+        </w:rPr>
+        <w:t>You will notice in the relative directory of the Java project; each text file has a corresponding ‘</w:t>
+      </w:r>
+      <w:r>
+        <w:rPr>
+          <w:sz w:val="18"/>
+          <w:szCs w:val="18"/>
+        </w:rPr>
+        <w:t>EDITS_</w:t>
+      </w:r>
+      <w:r>
+        <w:rPr>
+          <w:sz w:val="18"/>
+          <w:szCs w:val="18"/>
+        </w:rPr>
+        <w:t>’ file. (DeclansDetails.txt will have an edits file named</w:t>
+      </w:r>
+      <w:r>
+        <w:rPr>
+          <w:sz w:val="18"/>
+          <w:szCs w:val="18"/>
+        </w:rPr>
+        <w:t xml:space="preserve"> </w:t>
+      </w:r>
+      <w:r>
+        <w:rPr>
+          <w:sz w:val="18"/>
+          <w:szCs w:val="18"/>
+        </w:rPr>
+        <w:t xml:space="preserve">EDITS_DeclanDetails.txt </w:t>
+      </w:r>
+      <w:r>
+        <w:rPr>
+          <w:sz w:val="18"/>
+          <w:szCs w:val="18"/>
+        </w:rPr>
+        <w:t xml:space="preserve">made </w:t>
+      </w:r>
+      <w:r>
+        <w:rPr>
+          <w:sz w:val="18"/>
+          <w:szCs w:val="18"/>
+        </w:rPr>
+        <w:t>at creation</w:t>
+      </w:r>
+      <w:r>
+        <w:rPr>
+          <w:sz w:val="18"/>
+          <w:szCs w:val="18"/>
+        </w:rPr>
+        <w:t>, provided the user uses the program through the CLI to create the file</w:t>
+      </w:r>
+      <w:r>
+        <w:rPr>
+          <w:sz w:val="18"/>
+          <w:szCs w:val="18"/>
+        </w:rPr>
+        <w:t>)</w:t>
+      </w:r>
+    </w:p>
+    <w:p>
+      <w:pPr>
+        <w:rPr>
+          <w:sz w:val="18"/>
+          <w:szCs w:val="18"/>
+        </w:rPr>
+      </w:pPr>
+      <w:r>
+        <w:rPr>
+          <w:sz w:val="18"/>
+          <w:szCs w:val="18"/>
+        </w:rPr>
+        <w:drawing>
+          <wp:inline distT="0" distB="0" distL="0" distR="0" wp14:anchorId="7240F452" wp14:editId="1392283E">
+            <wp:extent cx="5677692" cy="438211"/>
+            <wp:effectExtent l="0" t="0" r="0" b="0"/>
+            <wp:docPr id="4" name="Picture 4"/>
+            <wp:cNvGraphicFramePr>
+              <a:graphicFrameLocks xmlns:a="http://schemas.openxmlformats.org/drawingml/2006/main" noChangeAspect="1"/>
+            </wp:cNvGraphicFramePr>
+            <a:graphic xmlns:a="http://schemas.openxmlformats.org/drawingml/2006/main">
+              <a:graphicData uri="http://schemas.openxmlformats.org/drawingml/2006/picture">
+                <pic:pic xmlns:pic="http://schemas.openxmlformats.org/drawingml/2006/picture">
+                  <pic:nvPicPr>
+                    <pic:cNvPr id="1" name=""/>
+                    <pic:cNvPicPr/>
+                  </pic:nvPicPr>
+                  <pic:blipFill>
+                    <a:blip r:embed="rId10"/>
+                    <a:stretch>
+                      <a:fillRect/>
+                    </a:stretch>
+                  </pic:blipFill>
+                  <pic:spPr>
+                    <a:xfrm>
+                      <a:off x="0" y="0"/>
+                      <a:ext cx="5677692" cy="438211"/>
+                    </a:xfrm>
+                    <a:prstGeom prst="rect">
+                      <a:avLst/>
+                    </a:prstGeom>
+                  </pic:spPr>
+                </pic:pic>
+              </a:graphicData>
+            </a:graphic>
+          </wp:inline>
+        </w:drawing>
+      </w:r>
+    </w:p>
+    <w:p>
+      <w:pPr>
+        <w:rPr>
+          <w:sz w:val="18"/>
+          <w:szCs w:val="18"/>
+        </w:rPr>
+      </w:pPr>
+      <w:r>
+        <w:rPr>
+          <w:sz w:val="18"/>
+          <w:szCs w:val="18"/>
+        </w:rPr>
+        <w:t xml:space="preserve">Every time an edit is made through the </w:t>
+      </w:r>
+      <w:r>
+        <w:rPr>
+          <w:sz w:val="18"/>
+          <w:szCs w:val="18"/>
+        </w:rPr>
+        <w:t>program using the CLI</w:t>
+      </w:r>
+      <w:r>
+        <w:rPr>
+          <w:sz w:val="18"/>
+          <w:szCs w:val="18"/>
+        </w:rPr>
+        <w:t>, a record is added to the corresponding ‘EDITS_’ files.</w:t>
+      </w:r>
+    </w:p>
+    <w:p>
+      <w:pPr>
+        <w:spacing w:after="0"/>
+        <w:rPr>
+          <w:sz w:val="18"/>
+          <w:szCs w:val="18"/>
+        </w:rPr>
+      </w:pPr>
+      <w:r>
+        <w:rPr>
+          <w:noProof/>
+          <w:sz w:val="18"/>
+          <w:szCs w:val="18"/>
+        </w:rPr>
+        <mc:AlternateContent>
+          <mc:Choice Requires="wps">
+            <w:drawing>
+              <wp:anchor distT="0" distB="0" distL="114300" distR="114300" simplePos="0" relativeHeight="251659264" behindDoc="0" locked="0" layoutInCell="1" allowOverlap="1" wp14:anchorId="5BCA0E0E" wp14:editId="6EEA7C72">
+                <wp:simplePos x="0" y="0"/>
+                <wp:positionH relativeFrom="margin">
+                  <wp:posOffset>3812660</wp:posOffset>
+                </wp:positionH>
+                <wp:positionV relativeFrom="paragraph">
+                  <wp:posOffset>867517</wp:posOffset>
+                </wp:positionV>
+                <wp:extent cx="1560854" cy="448573"/>
+                <wp:effectExtent l="0" t="0" r="20320" b="27940"/>
+                <wp:wrapNone/>
+                <wp:docPr id="7" name="Text Box 7"/>
+                <wp:cNvGraphicFramePr/>
+                <a:graphic xmlns:a="http://schemas.openxmlformats.org/drawingml/2006/main">
+                  <a:graphicData uri="http://schemas.microsoft.com/office/word/2010/wordprocessingShape">
+                    <wps:wsp>
+                      <wps:cNvSpPr txBox="1"/>
+                      <wps:spPr>
+                        <a:xfrm>
+                          <a:off x="0" y="0"/>
+                          <a:ext cx="1560854" cy="448573"/>
+                        </a:xfrm>
+                        <a:prstGeom prst="rect">
+                          <a:avLst/>
+                        </a:prstGeom>
+                        <a:solidFill>
+                          <a:schemeClr val="lt1"/>
+                        </a:solidFill>
+                        <a:ln w="6350">
+                          <a:solidFill>
+                            <a:prstClr val="black"/>
+                          </a:solidFill>
+                        </a:ln>
+                      </wps:spPr>
+                      <wps:txbx>
+                        <w:txbxContent>
+                          <w:p>
+                            <w:pPr>
+                              <w:jc w:val="center"/>
+                            </w:pPr>
+                            <w:r>
+                              <w:t>Contribution and program breakdown</w:t>
+                            </w:r>
+                          </w:p>
+                        </w:txbxContent>
+                      </wps:txbx>
+                      <wps:bodyPr rot="0" spcFirstLastPara="0" vertOverflow="overflow" horzOverflow="overflow" vert="horz" wrap="square" lIns="91440" tIns="45720" rIns="91440" bIns="45720" numCol="1" spcCol="0" rtlCol="0" fromWordArt="0" anchor="t" anchorCtr="0" forceAA="0" compatLnSpc="1">
+                        <a:prstTxWarp prst="textNoShape">
+                          <a:avLst/>
+                        </a:prstTxWarp>
+                        <a:noAutofit/>
+                      </wps:bodyPr>
+                    </wps:wsp>
+                  </a:graphicData>
+                </a:graphic>
+                <wp14:sizeRelH relativeFrom="margin">
+                  <wp14:pctWidth>0</wp14:pctWidth>
+                </wp14:sizeRelH>
+                <wp14:sizeRelV relativeFrom="margin">
+                  <wp14:pctHeight>0</wp14:pctHeight>
+                </wp14:sizeRelV>
+              </wp:anchor>
+            </w:drawing>
+          </mc:Choice>
+          <mc:Fallback>
+            <w:pict>
+              <v:shapetype w14:anchorId="5BCA0E0E" id="_x0000_t202" coordsize="21600,21600" o:spt="202" path="m,l,21600r21600,l21600,xe">
+                <v:stroke joinstyle="miter"/>
+                <v:path gradientshapeok="t" o:connecttype="rect"/>
+              </v:shapetype>
+              <v:shape id="Text Box 7" o:spid="_x0000_s1026" type="#_x0000_t202" style="position:absolute;margin-left:300.2pt;margin-top:68.3pt;width:122.9pt;height:35.3pt;z-index:251659264;visibility:visible;mso-wrap-style:square;mso-width-percent:0;mso-height-percent:0;mso-wrap-distance-left:9pt;mso-wrap-distance-top:0;mso-wrap-distance-right:9pt;mso-wrap-distance-bottom:0;mso-position-horizontal:absolute;mso-position-horizontal-relative:margin;mso-position-vertical:absolute;mso-position-vertical-relative:text;mso-width-percent:0;mso-height-percent:0;mso-width-relative:margin;mso-height-relative:margin;v-text-anchor:top" o:gfxdata="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" fillcolor="white [3201]" strokeweight=".5pt">
+                <v:textbox>
+                  <w:txbxContent>
+                    <w:p>
+                      <w:pPr>
+                        <w:jc w:val="center"/>
+                      </w:pPr>
+                      <w:r>
+                        <w:t>Contribution and program breakdown</w:t>
+                      </w:r>
+                    </w:p>
+                  </w:txbxContent>
+                </v:textbox>
+                <w10:wrap anchorx="margin"/>
+              </v:shape>
+            </w:pict>
+          </mc:Fallback>
+        </mc:AlternateContent>
+      </w:r>
+      <w:r>
+        <w:rPr>
+          <w:sz w:val="18"/>
+          <w:szCs w:val="18"/>
+        </w:rPr>
+        <w:drawing>
+          <wp:inline distT="0" distB="0" distL="0" distR="0" wp14:anchorId="698D763E" wp14:editId="21F1F039">
+            <wp:extent cx="5731510" cy="889635"/>
+            <wp:effectExtent l="0" t="0" r="2540" b="5715"/>
+            <wp:docPr id="5" name="Picture 5" descr="A close-up of a computer code&#10;&#10;Description automatically generated"/>
+            <wp:cNvGraphicFramePr>
+              <a:graphicFrameLocks xmlns:a="http://schemas.openxmlformats.org/drawingml/2006/main" noChangeAspect="1"/>
+            </wp:cNvGraphicFramePr>
+            <a:graphic xmlns:a="http://schemas.openxmlformats.org/drawingml/2006/main">
+              <a:graphicData uri="http://schemas.openxmlformats.org/drawingml/2006/picture">
+                <pic:pic xmlns:pic="http://schemas.openxmlformats.org/drawingml/2006/picture">
+                  <pic:nvPicPr>
+                    <pic:cNvPr id="5" name="Picture 5" descr="A close-up of a computer code&#10;&#10;Description automatically generated"/>
+                    <pic:cNvPicPr/>
+                  </pic:nvPicPr>
+                  <pic:blipFill>
+                    <a:blip r:embed="rId11"/>
+                    <a:stretch>
+                      <a:fillRect/>
+                    </a:stretch>
+                  </pic:blipFill>
+                  <pic:spPr>
+                    <a:xfrm>
+                      <a:off x="0" y="0"/>
+                      <a:ext cx="5731510" cy="889635"/>
+                    </a:xfrm>
+                    <a:prstGeom prst="rect">
+                      <a:avLst/>
+                    </a:prstGeom>
+                  </pic:spPr>
+                </pic:pic>
+              </a:graphicData>
+            </a:graphic>
+          </wp:inline>
+        </w:drawing>
+      </w:r>
+    </w:p>
+    <w:p>
+      <w:pPr>
+        <w:spacing w:after="0"/>
+        <w:rPr>
+          <w:sz w:val="18"/>
+          <w:szCs w:val="18"/>
+        </w:rPr>
+      </w:pPr>
+      <w:r>
+        <w:rPr>
+          <w:sz w:val="18"/>
+          <w:szCs w:val="18"/>
+        </w:rPr>
+        <w:t xml:space="preserve">For planning purposes, we created a few mock up menu screens </w:t>
+      </w:r>
+    </w:p>
+    <w:p>
+      <w:pPr>
+        <w:spacing w:after="0"/>
+        <w:rPr>
+          <w:sz w:val="18"/>
+          <w:szCs w:val="18"/>
+        </w:rPr>
+      </w:pPr>
+      <w:r>
+        <w:rPr>
+          <w:sz w:val="18"/>
+          <w:szCs w:val="18"/>
+        </w:rPr>
+        <w:t>and built out program upon that.</w:t>
+      </w:r>
+    </w:p>
+    <w:p>
+      <w:pPr>
+        <w:spacing w:after="0"/>
+        <w:rPr>
+          <w:sz w:val="18"/>
+          <w:szCs w:val="18"/>
+        </w:rPr>
+      </w:pPr>
+      <w:r>
+        <w:rPr>
+          <w:sz w:val="18"/>
+          <w:szCs w:val="18"/>
+        </w:rPr>
+        <w:drawing>
+          <wp:anchor distT="0" distB="0" distL="114300" distR="114300" simplePos="0" relativeHeight="251658240" behindDoc="0" locked="0" layoutInCell="1" allowOverlap="1" wp14:anchorId="3ABA8152" wp14:editId="6131DE6A">
+            <wp:simplePos x="0" y="0"/>
+            <wp:positionH relativeFrom="margin">
+              <wp:posOffset>3226171</wp:posOffset>
+            </wp:positionH>
+            <wp:positionV relativeFrom="paragraph">
+              <wp:posOffset>57665</wp:posOffset>
+            </wp:positionV>
+            <wp:extent cx="2721610" cy="2751455"/>
+            <wp:effectExtent l="0" t="0" r="2540" b="0"/>
+            <wp:wrapNone/>
+            <wp:docPr id="6" name="Picture 6" descr="A white sheet of paper with text&#10;&#10;Description automatically generated"/>
+            <wp:cNvGraphicFramePr>
+              <a:graphicFrameLocks xmlns:a="http://schemas.openxmlformats.org/drawingml/2006/main" noChangeAspect="1"/>
+            </wp:cNvGraphicFramePr>
+            <a:graphic xmlns:a="http://schemas.openxmlformats.org/drawingml/2006/main">
+              <a:graphicData uri="http://schemas.openxmlformats.org/drawingml/2006/picture">
+                <pic:pic xmlns:pic="http://schemas.openxmlformats.org/drawingml/2006/picture">
+                  <pic:nvPicPr>
+                    <pic:cNvPr id="6" name="Picture 6" descr="A white sheet of paper with text&#10;&#10;Description automatically generated"/>
+                    <pic:cNvPicPr/>
+                  </pic:nvPicPr>
+                  <pic:blipFill>
+                    <a:blip r:embed="rId12">
+                      <a:extLst>
+                        <a:ext uri="{28A0092B-C50C-407E-A947-70E740481C1C}">
+                          <a14:useLocalDpi xmlns:a14="http://schemas.microsoft.com/office/drawing/2010/main" val="0"/>
+                        </a:ext>
+                      </a:extLst>
+                    </a:blip>
+                    <a:stretch>
+                      <a:fillRect/>
+                    </a:stretch>
+                  </pic:blipFill>
+                  <pic:spPr>
+                    <a:xfrm>
+                      <a:off x="0" y="0"/>
+                      <a:ext cx="2721610" cy="2751455"/>
+                    </a:xfrm>
+                    <a:prstGeom prst="rect">
+                      <a:avLst/>
+                    </a:prstGeom>
+                  </pic:spPr>
+                </pic:pic>
+              </a:graphicData>
+            </a:graphic>
+            <wp14:sizeRelH relativeFrom="margin">
+              <wp14:pctWidth>0</wp14:pctWidth>
+            </wp14:sizeRelH>
+            <wp14:sizeRelV relativeFrom="margin">
+              <wp14:pctHeight>0</wp14:pctHeight>
+            </wp14:sizeRelV>
+          </wp:anchor>
+        </w:drawing>
+      </w:r>
+      <w:r>
+        <w:rPr>
+          <w:sz w:val="18"/>
+          <w:szCs w:val="18"/>
+        </w:rPr>
+        <w:drawing>
+          <wp:inline distT="0" distB="0" distL="0" distR="0" wp14:anchorId="09D1D5C5" wp14:editId="7F283201">
+            <wp:extent cx="2665562" cy="3194223"/>
+            <wp:effectExtent l="0" t="0" r="1905" b="6350"/>
+            <wp:docPr id="8" name="Picture 8" descr="A screenshot of a computer program&#10;&#10;Description automatically generated"/>
+            <wp:cNvGraphicFramePr>
+              <a:graphicFrameLocks xmlns:a="http://schemas.openxmlformats.org/drawingml/2006/main" noChangeAspect="1"/>
+            </wp:cNvGraphicFramePr>
+            <a:graphic xmlns:a="http://schemas.openxmlformats.org/drawingml/2006/main">
+              <a:graphicData uri="http://schemas.openxmlformats.org/drawingml/2006/picture">
+                <pic:pic xmlns:pic="http://schemas.openxmlformats.org/drawingml/2006/picture">
+                  <pic:nvPicPr>
+                    <pic:cNvPr id="8" name="Picture 8" descr="A screenshot of a computer program&#10;&#10;Description automatically generated"/>
+                    <pic:cNvPicPr/>
+                  </pic:nvPicPr>
+                  <pic:blipFill>
+                    <a:blip r:embed="rId13"/>
+                    <a:stretch>
+                      <a:fillRect/>
+                    </a:stretch>
+                  </pic:blipFill>
+                  <pic:spPr>
+                    <a:xfrm>
+                      <a:off x="0" y="0"/>
+                      <a:ext cx="2678657" cy="3209915"/>
+                    </a:xfrm>
+                    <a:prstGeom prst="rect">
+                      <a:avLst/>
+                    </a:prstGeom>
+                  </pic:spPr>
+                </pic:pic>
+              </a:graphicData>
+            </a:graphic>
+          </wp:inline>
+        </w:drawing>
+      </w:r>
+    </w:p>
+    <w:p>
+      <w:pPr>
+        <w:rPr>
+          <w:sz w:val="18"/>
+          <w:szCs w:val="18"/>
+        </w:rPr>
+      </w:pPr>
+      <w:r>
+        <w:rPr>
+          <w:sz w:val="18"/>
+          <w:szCs w:val="18"/>
+        </w:rPr>
+        <w:t xml:space="preserve">Finally, we used Git Version control and GitHub to collaborate on the program together and </w:t>
+      </w:r>
+      <w:r>
+        <w:rPr>
+          <w:sz w:val="18"/>
+          <w:szCs w:val="18"/>
+        </w:rPr>
+        <w:t>provide us with a solution if we needed to rollback to a previous version of the program.</w:t>
+      </w:r>
+    </w:p>
     <w:sectPr>
-      <w:headerReference w:type="even" r:id="rId6"/>
-      <w:headerReference w:type="default" r:id="rId7"/>
-      <w:footerReference w:type="even" r:id="rId8"/>
-      <w:footerReference w:type="default" r:id="rId9"/>
-      <w:headerReference w:type="first" r:id="rId10"/>
-      <w:footerReference w:type="first" r:id="rId11"/>
+      <w:headerReference w:type="default" r:id="rId14"/>
       <w:pgSz w:w="11906" w:h="16838"/>
       <w:pgMar w:top="1440" w:right="1440" w:bottom="1440" w:left="1440" w:header="708" w:footer="708" w:gutter="0"/>
       <w:cols w:space="708"/>
@@ -44,36 +864,6 @@
 </w:endnotes>
 </file>
 
-<file path=word/footer1.xml><?xml version="1.0" encoding="utf-8"?>
-<w:ftr xmlns:wpc="http://schemas.microsoft.com/office/word/2010/wordprocessingCanvas" xmlns:cx="http://schemas.microsoft.com/office/drawing/2014/chartex" xmlns:cx1="http://schemas.microsoft.com/office/drawing/2015/9/8/chartex" xmlns:cx2="http://schemas.microsoft.com/office/drawing/2015/10/21/chartex" xmlns:cx3="http://schemas.microsoft.com/office/drawing/2016/5/9/chartex" xmlns:cx4="http://schemas.microsoft.com/office/drawing/2016/5/10/chartex" xmlns:cx5="http://schemas.microsoft.com/office/drawing/2016/5/11/chartex" xmlns:cx6="http://schemas.microsoft.com/office/drawing/2016/5/12/chartex" xmlns:cx7="http://schemas.microsoft.com/office/drawing/2016/5/13/chartex" xmlns:cx8="http://schemas.microsoft.com/office/drawing/2016/5/14/chartex" xmlns:mc="http://schemas.openxmlformats.org/markup-compatibility/2006" xmlns:aink="http://schemas.microsoft.com/office/drawing/2016/ink" xmlns:am3d="http://schemas.microsoft.com/office/drawing/2017/model3d" xmlns:o="urn:schemas-microsoft-com:office:office" xmlns:r="http://schemas.openxmlformats.org/officeDocument/2006/relationships" xmlns:m="http://schemas.openxmlformats.org/officeDocument/2006/math" xmlns:v="urn:schemas-microsoft-com:vml" xmlns:wp14="http://schemas.microsoft.com/office/word/2010/wordprocessingDrawing" xmlns:wp="http://schemas.openxmlformats.org/drawingml/2006/wordprocessingDrawing" xmlns:w10="urn:schemas-microsoft-com:office:word" xmlns:w="http://schemas.openxmlformats.org/wordprocessingml/2006/main" xmlns:w14="http://schemas.microsoft.com/office/word/2010/wordml" xmlns:w15="http://schemas.microsoft.com/office/word/2012/wordml" xmlns:w16cex="http://schemas.microsoft.com/office/word/2018/wordml/cex" xmlns:w16cid="http://schemas.microsoft.com/office/word/2016/wordml/cid" xmlns:w16="http://schemas.microsoft.com/office/word/2018/wordml" xmlns:w16sdtdh="http://schemas.microsoft.com/office/word/2020/wordml/sdtdatahash" xmlns:w16se="http://schemas.microsoft.com/office/word/2015/wordml/symex" xmlns:wpg="http://schemas.microsoft.com/office/word/2010/wordprocessingGroup" xmlns:wpi="http://schemas.microsoft.com/office/word/2010/wordprocessingInk" xmlns:wne="http://schemas.microsoft.com/office/word/2006/wordml" xmlns:wps="http://schemas.microsoft.com/office/word/2010/wordprocessingShape" mc:Ignorable="w14 w15 w16se w16cid w16 w16cex w16sdtdh wp14">
-  <w:p>
-    <w:pPr>
-      <w:pStyle w:val="Footer"/>
-    </w:pPr>
-  </w:p>
-</w:ftr>
-</file>
-
-<file path=word/footer2.xml><?xml version="1.0" encoding="utf-8"?>
-<w:ftr xmlns:wpc="http://schemas.microsoft.com/office/word/2010/wordprocessingCanvas" xmlns:cx="http://schemas.microsoft.com/office/drawing/2014/chartex" xmlns:cx1="http://schemas.microsoft.com/office/drawing/2015/9/8/chartex" xmlns:cx2="http://schemas.microsoft.com/office/drawing/2015/10/21/chartex" xmlns:cx3="http://schemas.microsoft.com/office/drawing/2016/5/9/chartex" xmlns:cx4="http://schemas.microsoft.com/office/drawing/2016/5/10/chartex" xmlns:cx5="http://schemas.microsoft.com/office/drawing/2016/5/11/chartex" xmlns:cx6="http://schemas.microsoft.com/office/drawing/2016/5/12/chartex" xmlns:cx7="http://schemas.microsoft.com/office/drawing/2016/5/13/chartex" xmlns:cx8="http://schemas.microsoft.com/office/drawing/2016/5/14/chartex" xmlns:mc="http://schemas.openxmlformats.org/markup-compatibility/2006" xmlns:aink="http://schemas.microsoft.com/office/drawing/2016/ink" xmlns:am3d="http://schemas.microsoft.com/office/drawing/2017/model3d" xmlns:o="urn:schemas-microsoft-com:office:office" xmlns:r="http://schemas.openxmlformats.org/officeDocument/2006/relationships" xmlns:m="http://schemas.openxmlformats.org/officeDocument/2006/math" xmlns:v="urn:schemas-microsoft-com:vml" xmlns:wp14="http://schemas.microsoft.com/office/word/2010/wordprocessingDrawing" xmlns:wp="http://schemas.openxmlformats.org/drawingml/2006/wordprocessingDrawing" xmlns:w10="urn:schemas-microsoft-com:office:word" xmlns:w="http://schemas.openxmlformats.org/wordprocessingml/2006/main" xmlns:w14="http://schemas.microsoft.com/office/word/2010/wordml" xmlns:w15="http://schemas.microsoft.com/office/word/2012/wordml" xmlns:w16cex="http://schemas.microsoft.com/office/word/2018/wordml/cex" xmlns:w16cid="http://schemas.microsoft.com/office/word/2016/wordml/cid" xmlns:w16="http://schemas.microsoft.com/office/word/2018/wordml" xmlns:w16sdtdh="http://schemas.microsoft.com/office/word/2020/wordml/sdtdatahash" xmlns:w16se="http://schemas.microsoft.com/office/word/2015/wordml/symex" xmlns:wpg="http://schemas.microsoft.com/office/word/2010/wordprocessingGroup" xmlns:wpi="http://schemas.microsoft.com/office/word/2010/wordprocessingInk" xmlns:wne="http://schemas.microsoft.com/office/word/2006/wordml" xmlns:wps="http://schemas.microsoft.com/office/word/2010/wordprocessingShape" mc:Ignorable="w14 w15 w16se w16cid w16 w16cex w16sdtdh wp14">
-  <w:p>
-    <w:pPr>
-      <w:pStyle w:val="Footer"/>
-    </w:pPr>
-  </w:p>
-</w:ftr>
-</file>
-
-<file path=word/footer3.xml><?xml version="1.0" encoding="utf-8"?>
-<w:ftr xmlns:wpc="http://schemas.microsoft.com/office/word/2010/wordprocessingCanvas" xmlns:cx="http://schemas.microsoft.com/office/drawing/2014/chartex" xmlns:cx1="http://schemas.microsoft.com/office/drawing/2015/9/8/chartex" xmlns:cx2="http://schemas.microsoft.com/office/drawing/2015/10/21/chartex" xmlns:cx3="http://schemas.microsoft.com/office/drawing/2016/5/9/chartex" xmlns:cx4="http://schemas.microsoft.com/office/drawing/2016/5/10/chartex" xmlns:cx5="http://schemas.microsoft.com/office/drawing/2016/5/11/chartex" xmlns:cx6="http://schemas.microsoft.com/office/drawing/2016/5/12/chartex" xmlns:cx7="http://schemas.microsoft.com/office/drawing/2016/5/13/chartex" xmlns:cx8="http://schemas.microsoft.com/office/drawing/2016/5/14/chartex" xmlns:mc="http://schemas.openxmlformats.org/markup-compatibility/2006" xmlns:aink="http://schemas.microsoft.com/office/drawing/2016/ink" xmlns:am3d="http://schemas.microsoft.com/office/drawing/2017/model3d" xmlns:o="urn:schemas-microsoft-com:office:office" xmlns:r="http://schemas.openxmlformats.org/officeDocument/2006/relationships" xmlns:m="http://schemas.openxmlformats.org/officeDocument/2006/math" xmlns:v="urn:schemas-microsoft-com:vml" xmlns:wp14="http://schemas.microsoft.com/office/word/2010/wordprocessingDrawing" xmlns:wp="http://schemas.openxmlformats.org/drawingml/2006/wordprocessingDrawing" xmlns:w10="urn:schemas-microsoft-com:office:word" xmlns:w="http://schemas.openxmlformats.org/wordprocessingml/2006/main" xmlns:w14="http://schemas.microsoft.com/office/word/2010/wordml" xmlns:w15="http://schemas.microsoft.com/office/word/2012/wordml" xmlns:w16cex="http://schemas.microsoft.com/office/word/2018/wordml/cex" xmlns:w16cid="http://schemas.microsoft.com/office/word/2016/wordml/cid" xmlns:w16="http://schemas.microsoft.com/office/word/2018/wordml" xmlns:w16sdtdh="http://schemas.microsoft.com/office/word/2020/wordml/sdtdatahash" xmlns:w16se="http://schemas.microsoft.com/office/word/2015/wordml/symex" xmlns:wpg="http://schemas.microsoft.com/office/word/2010/wordprocessingGroup" xmlns:wpi="http://schemas.microsoft.com/office/word/2010/wordprocessingInk" xmlns:wne="http://schemas.microsoft.com/office/word/2006/wordml" xmlns:wps="http://schemas.microsoft.com/office/word/2010/wordprocessingShape" mc:Ignorable="w14 w15 w16se w16cid w16 w16cex w16sdtdh wp14">
-  <w:p>
-    <w:pPr>
-      <w:pStyle w:val="Footer"/>
-    </w:pPr>
-  </w:p>
-</w:ftr>
-</file>
-
 <file path=word/footnotes.xml><?xml version="1.0" encoding="utf-8"?>
 <w:footnotes xmlns:wpc="http://schemas.microsoft.com/office/word/2010/wordprocessingCanvas" xmlns:cx="http://schemas.microsoft.com/office/drawing/2014/chartex" xmlns:cx1="http://schemas.microsoft.com/office/drawing/2015/9/8/chartex" xmlns:cx2="http://schemas.microsoft.com/office/drawing/2015/10/21/chartex" xmlns:cx3="http://schemas.microsoft.com/office/drawing/2016/5/9/chartex" xmlns:cx4="http://schemas.microsoft.com/office/drawing/2016/5/10/chartex" xmlns:cx5="http://schemas.microsoft.com/office/drawing/2016/5/11/chartex" xmlns:cx6="http://schemas.microsoft.com/office/drawing/2016/5/12/chartex" xmlns:cx7="http://schemas.microsoft.com/office/drawing/2016/5/13/chartex" xmlns:cx8="http://schemas.microsoft.com/office/drawing/2016/5/14/chartex" xmlns:mc="http://schemas.openxmlformats.org/markup-compatibility/2006" xmlns:aink="http://schemas.microsoft.com/office/drawing/2016/ink" xmlns:am3d="http://schemas.microsoft.com/office/drawing/2017/model3d" xmlns:o="urn:schemas-microsoft-com:office:office" xmlns:r="http://schemas.openxmlformats.org/officeDocument/2006/relationships" xmlns:m="http://schemas.openxmlformats.org/officeDocument/2006/math" xmlns:v="urn:schemas-microsoft-com:vml" xmlns:wp14="http://schemas.microsoft.com/office/word/2010/wordprocessingDrawing" xmlns:wp="http://schemas.openxmlformats.org/drawingml/2006/wordprocessingDrawing" xmlns:w10="urn:schemas-microsoft-com:office:word" xmlns:w="http://schemas.openxmlformats.org/wordprocessingml/2006/main" xmlns:w14="http://schemas.microsoft.com/office/word/2010/wordml" xmlns:w15="http://schemas.microsoft.com/office/word/2012/wordml" xmlns:w16cex="http://schemas.microsoft.com/office/word/2018/wordml/cex" xmlns:w16cid="http://schemas.microsoft.com/office/word/2016/wordml/cid" xmlns:w16="http://schemas.microsoft.com/office/word/2018/wordml" xmlns:w16sdtdh="http://schemas.microsoft.com/office/word/2020/wordml/sdtdatahash" xmlns:w16se="http://schemas.microsoft.com/office/word/2015/wordml/symex" xmlns:wpg="http://schemas.microsoft.com/office/word/2010/wordprocessingGroup" xmlns:wpi="http://schemas.microsoft.com/office/word/2010/wordprocessingInk" xmlns:wne="http://schemas.microsoft.com/office/word/2006/wordml" xmlns:wps="http://schemas.microsoft.com/office/word/2010/wordprocessingShape" mc:Ignorable="w14 w15 w16se w16cid w16 w16cex w16sdtdh wp14">
   <w:footnote w:type="separator" w:id="-1">
@@ -100,16 +890,6 @@
 </file>
 
 <file path=word/header1.xml><?xml version="1.0" encoding="utf-8"?>
-<w:hdr xmlns:wpc="http://schemas.microsoft.com/office/word/2010/wordprocessingCanvas" xmlns:cx="http://schemas.microsoft.com/office/drawing/2014/chartex" xmlns:cx1="http://schemas.microsoft.com/office/drawing/2015/9/8/chartex" xmlns:cx2="http://schemas.microsoft.com/office/drawing/2015/10/21/chartex" xmlns:cx3="http://schemas.microsoft.com/office/drawing/2016/5/9/chartex" xmlns:cx4="http://schemas.microsoft.com/office/drawing/2016/5/10/chartex" xmlns:cx5="http://schemas.microsoft.com/office/drawing/2016/5/11/chartex" xmlns:cx6="http://schemas.microsoft.com/office/drawing/2016/5/12/chartex" xmlns:cx7="http://schemas.microsoft.com/office/drawing/2016/5/13/chartex" xmlns:cx8="http://schemas.microsoft.com/office/drawing/2016/5/14/chartex" xmlns:mc="http://schemas.openxmlformats.org/markup-compatibility/2006" xmlns:aink="http://schemas.microsoft.com/office/drawing/2016/ink" xmlns:am3d="http://schemas.microsoft.com/office/drawing/2017/model3d" xmlns:o="urn:schemas-microsoft-com:office:office" xmlns:r="http://schemas.openxmlformats.org/officeDocument/2006/relationships" xmlns:m="http://schemas.openxmlformats.org/officeDocument/2006/math" xmlns:v="urn:schemas-microsoft-com:vml" xmlns:wp14="http://schemas.microsoft.com/office/word/2010/wordprocessingDrawing" xmlns:wp="http://schemas.openxmlformats.org/drawingml/2006/wordprocessingDrawing" xmlns:w10="urn:schemas-microsoft-com:office:word" xmlns:w="http://schemas.openxmlformats.org/wordprocessingml/2006/main" xmlns:w14="http://schemas.microsoft.com/office/word/2010/wordml" xmlns:w15="http://schemas.microsoft.com/office/word/2012/wordml" xmlns:w16cex="http://schemas.microsoft.com/office/word/2018/wordml/cex" xmlns:w16cid="http://schemas.microsoft.com/office/word/2016/wordml/cid" xmlns:w16="http://schemas.microsoft.com/office/word/2018/wordml" xmlns:w16sdtdh="http://schemas.microsoft.com/office/word/2020/wordml/sdtdatahash" xmlns:w16se="http://schemas.microsoft.com/office/word/2015/wordml/symex" xmlns:wpg="http://schemas.microsoft.com/office/word/2010/wordprocessingGroup" xmlns:wpi="http://schemas.microsoft.com/office/word/2010/wordprocessingInk" xmlns:wne="http://schemas.microsoft.com/office/word/2006/wordml" xmlns:wps="http://schemas.microsoft.com/office/word/2010/wordprocessingShape" mc:Ignorable="w14 w15 w16se w16cid w16 w16cex w16sdtdh wp14">
-  <w:p>
-    <w:pPr>
-      <w:pStyle w:val="Header"/>
-    </w:pPr>
-  </w:p>
-</w:hdr>
-</file>
-
-<file path=word/header2.xml><?xml version="1.0" encoding="utf-8"?>
 <w:hdr xmlns:wpc="http://schemas.microsoft.com/office/word/2010/wordprocessingCanvas" xmlns:cx="http://schemas.microsoft.com/office/drawing/2014/chartex" xmlns:cx1="http://schemas.microsoft.com/office/drawing/2015/9/8/chartex" xmlns:cx2="http://schemas.microsoft.com/office/drawing/2015/10/21/chartex" xmlns:cx3="http://schemas.microsoft.com/office/drawing/2016/5/9/chartex" xmlns:cx4="http://schemas.microsoft.com/office/drawing/2016/5/10/chartex" xmlns:cx5="http://schemas.microsoft.com/office/drawing/2016/5/11/chartex" xmlns:cx6="http://schemas.microsoft.com/office/drawing/2016/5/12/chartex" xmlns:cx7="http://schemas.microsoft.com/office/drawing/2016/5/13/chartex" xmlns:cx8="http://schemas.microsoft.com/office/drawing/2016/5/14/chartex" xmlns:mc="http://schemas.openxmlformats.org/markup-compatibility/2006" xmlns:aink="http://schemas.microsoft.com/office/drawing/2016/ink" xmlns:am3d="http://schemas.microsoft.com/office/drawing/2017/model3d" xmlns:o="urn:schemas-microsoft-com:office:office" xmlns:r="http://schemas.openxmlformats.org/officeDocument/2006/relationships" xmlns:m="http://schemas.openxmlformats.org/officeDocument/2006/math" xmlns:v="urn:schemas-microsoft-com:vml" xmlns:wp14="http://schemas.microsoft.com/office/word/2010/wordprocessingDrawing" xmlns:wp="http://schemas.openxmlformats.org/drawingml/2006/wordprocessingDrawing" xmlns:w10="urn:schemas-microsoft-com:office:word" xmlns:w="http://schemas.openxmlformats.org/wordprocessingml/2006/main" xmlns:w14="http://schemas.microsoft.com/office/word/2010/wordml" xmlns:w15="http://schemas.microsoft.com/office/word/2012/wordml" xmlns:w16cex="http://schemas.microsoft.com/office/word/2018/wordml/cex" xmlns:w16cid="http://schemas.microsoft.com/office/word/2016/wordml/cid" xmlns:w16="http://schemas.microsoft.com/office/word/2018/wordml" xmlns:w16sdtdh="http://schemas.microsoft.com/office/word/2020/wordml/sdtdatahash" xmlns:w16se="http://schemas.microsoft.com/office/word/2015/wordml/symex" xmlns:wpg="http://schemas.microsoft.com/office/word/2010/wordprocessingGroup" xmlns:wpi="http://schemas.microsoft.com/office/word/2010/wordprocessingInk" xmlns:wne="http://schemas.microsoft.com/office/word/2006/wordml" xmlns:wps="http://schemas.microsoft.com/office/word/2010/wordprocessingShape" mc:Ignorable="w14 w15 w16se w16cid w16 w16cex w16sdtdh wp14">
   <w:p>
     <w:pPr>
@@ -155,14 +935,2252 @@
 </w:hdr>
 </file>
 
-<file path=word/header3.xml><?xml version="1.0" encoding="utf-8"?>
-<w:hdr xmlns:wpc="http://schemas.microsoft.com/office/word/2010/wordprocessingCanvas" xmlns:cx="http://schemas.microsoft.com/office/drawing/2014/chartex" xmlns:cx1="http://schemas.microsoft.com/office/drawing/2015/9/8/chartex" xmlns:cx2="http://schemas.microsoft.com/office/drawing/2015/10/21/chartex" xmlns:cx3="http://schemas.microsoft.com/office/drawing/2016/5/9/chartex" xmlns:cx4="http://schemas.microsoft.com/office/drawing/2016/5/10/chartex" xmlns:cx5="http://schemas.microsoft.com/office/drawing/2016/5/11/chartex" xmlns:cx6="http://schemas.microsoft.com/office/drawing/2016/5/12/chartex" xmlns:cx7="http://schemas.microsoft.com/office/drawing/2016/5/13/chartex" xmlns:cx8="http://schemas.microsoft.com/office/drawing/2016/5/14/chartex" xmlns:mc="http://schemas.openxmlformats.org/markup-compatibility/2006" xmlns:aink="http://schemas.microsoft.com/office/drawing/2016/ink" xmlns:am3d="http://schemas.microsoft.com/office/drawing/2017/model3d" xmlns:o="urn:schemas-microsoft-com:office:office" xmlns:r="http://schemas.openxmlformats.org/officeDocument/2006/relationships" xmlns:m="http://schemas.openxmlformats.org/officeDocument/2006/math" xmlns:v="urn:schemas-microsoft-com:vml" xmlns:wp14="http://schemas.microsoft.com/office/word/2010/wordprocessingDrawing" xmlns:wp="http://schemas.openxmlformats.org/drawingml/2006/wordprocessingDrawing" xmlns:w10="urn:schemas-microsoft-com:office:word" xmlns:w="http://schemas.openxmlformats.org/wordprocessingml/2006/main" xmlns:w14="http://schemas.microsoft.com/office/word/2010/wordml" xmlns:w15="http://schemas.microsoft.com/office/word/2012/wordml" xmlns:w16cex="http://schemas.microsoft.com/office/word/2018/wordml/cex" xmlns:w16cid="http://schemas.microsoft.com/office/word/2016/wordml/cid" xmlns:w16="http://schemas.microsoft.com/office/word/2018/wordml" xmlns:w16sdtdh="http://schemas.microsoft.com/office/word/2020/wordml/sdtdatahash" xmlns:w16se="http://schemas.microsoft.com/office/word/2015/wordml/symex" xmlns:wpg="http://schemas.microsoft.com/office/word/2010/wordprocessingGroup" xmlns:wpi="http://schemas.microsoft.com/office/word/2010/wordprocessingInk" xmlns:wne="http://schemas.microsoft.com/office/word/2006/wordml" xmlns:wps="http://schemas.microsoft.com/office/word/2010/wordprocessingShape" mc:Ignorable="w14 w15 w16se w16cid w16 w16cex w16sdtdh wp14">
-  <w:p>
-    <w:pPr>
-      <w:pStyle w:val="Header"/>
-    </w:pPr>
-  </w:p>
-</w:hdr>
+<file path=word/numbering.xml><?xml version="1.0" encoding="utf-8"?>
+<w:numbering xmlns:wpc="http://schemas.microsoft.com/office/word/2010/wordprocessingCanvas" xmlns:cx="http://schemas.microsoft.com/office/drawing/2014/chartex" xmlns:cx1="http://schemas.microsoft.com/office/drawing/2015/9/8/chartex" xmlns:cx2="http://schemas.microsoft.com/office/drawing/2015/10/21/chartex" xmlns:cx3="http://schemas.microsoft.com/office/drawing/2016/5/9/chartex" xmlns:cx4="http://schemas.microsoft.com/office/drawing/2016/5/10/chartex" xmlns:cx5="http://schemas.microsoft.com/office/drawing/2016/5/11/chartex" xmlns:cx6="http://schemas.microsoft.com/office/drawing/2016/5/12/chartex" xmlns:cx7="http://schemas.microsoft.com/office/drawing/2016/5/13/chartex" xmlns:cx8="http://schemas.microsoft.com/office/drawing/2016/5/14/chartex" xmlns:mc="http://schemas.openxmlformats.org/markup-compatibility/2006" xmlns:aink="http://schemas.microsoft.com/office/drawing/2016/ink" xmlns:am3d="http://schemas.microsoft.com/office/drawing/2017/model3d" xmlns:o="urn:schemas-microsoft-com:office:office" xmlns:r="http://schemas.openxmlformats.org/officeDocument/2006/relationships" xmlns:m="http://schemas.openxmlformats.org/officeDocument/2006/math" xmlns:v="urn:schemas-microsoft-com:vml" xmlns:wp14="http://schemas.microsoft.com/office/word/2010/wordprocessingDrawing" xmlns:wp="http://schemas.openxmlformats.org/drawingml/2006/wordprocessingDrawing" xmlns:w10="urn:schemas-microsoft-com:office:word" xmlns:w="http://schemas.openxmlformats.org/wordprocessingml/2006/main" xmlns:w14="http://schemas.microsoft.com/office/word/2010/wordml" xmlns:w15="http://schemas.microsoft.com/office/word/2012/wordml" xmlns:w16cex="http://schemas.microsoft.com/office/word/2018/wordml/cex" xmlns:w16cid="http://schemas.microsoft.com/office/word/2016/wordml/cid" xmlns:w16="http://schemas.microsoft.com/office/word/2018/wordml" xmlns:w16sdtdh="http://schemas.microsoft.com/office/word/2020/wordml/sdtdatahash" xmlns:w16se="http://schemas.microsoft.com/office/word/2015/wordml/symex" xmlns:wpg="http://schemas.microsoft.com/office/word/2010/wordprocessingGroup" xmlns:wpi="http://schemas.microsoft.com/office/word/2010/wordprocessingInk" xmlns:wne="http://schemas.microsoft.com/office/word/2006/wordml" xmlns:wps="http://schemas.microsoft.com/office/word/2010/wordprocessingShape" mc:Ignorable="w14 w15 w16se w16cid w16 w16cex w16sdtdh wp14">
+  <w:abstractNum w:abstractNumId="0" w15:restartNumberingAfterBreak="0">
+    <w:nsid w:val="01E43E35"/>
+    <w:multiLevelType w:val="multilevel"/>
+    <w:tmpl w:val="85CA0524"/>
+    <w:lvl w:ilvl="0">
+      <w:start w:val="1"/>
+      <w:numFmt w:val="bullet"/>
+      <w:lvlText w:val=""/>
+      <w:lvlJc w:val="left"/>
+      <w:pPr>
+        <w:tabs>
+          <w:tab w:val="num" w:pos="720"/>
+        </w:tabs>
+        <w:ind w:left="720" w:hanging="360"/>
+      </w:pPr>
+      <w:rPr>
+        <w:rFonts w:ascii="Symbol" w:hAnsi="Symbol" w:hint="default"/>
+        <w:sz w:val="20"/>
+      </w:rPr>
+    </w:lvl>
+    <w:lvl w:ilvl="1" w:tentative="1">
+      <w:start w:val="1"/>
+      <w:numFmt w:val="bullet"/>
+      <w:lvlText w:val="o"/>
+      <w:lvlJc w:val="left"/>
+      <w:pPr>
+        <w:tabs>
+          <w:tab w:val="num" w:pos="1440"/>
+        </w:tabs>
+        <w:ind w:left="1440" w:hanging="360"/>
+      </w:pPr>
+      <w:rPr>
+        <w:rFonts w:ascii="Courier New" w:hAnsi="Courier New" w:hint="default"/>
+        <w:sz w:val="20"/>
+      </w:rPr>
+    </w:lvl>
+    <w:lvl w:ilvl="2" w:tentative="1">
+      <w:start w:val="1"/>
+      <w:numFmt w:val="bullet"/>
+      <w:lvlText w:val=""/>
+      <w:lvlJc w:val="left"/>
+      <w:pPr>
+        <w:tabs>
+          <w:tab w:val="num" w:pos="2160"/>
+        </w:tabs>
+        <w:ind w:left="2160" w:hanging="360"/>
+      </w:pPr>
+      <w:rPr>
+        <w:rFonts w:ascii="Wingdings" w:hAnsi="Wingdings" w:hint="default"/>
+        <w:sz w:val="20"/>
+      </w:rPr>
+    </w:lvl>
+    <w:lvl w:ilvl="3" w:tentative="1">
+      <w:start w:val="1"/>
+      <w:numFmt w:val="bullet"/>
+      <w:lvlText w:val=""/>
+      <w:lvlJc w:val="left"/>
+      <w:pPr>
+        <w:tabs>
+          <w:tab w:val="num" w:pos="2880"/>
+        </w:tabs>
+        <w:ind w:left="2880" w:hanging="360"/>
+      </w:pPr>
+      <w:rPr>
+        <w:rFonts w:ascii="Wingdings" w:hAnsi="Wingdings" w:hint="default"/>
+        <w:sz w:val="20"/>
+      </w:rPr>
+    </w:lvl>
+    <w:lvl w:ilvl="4" w:tentative="1">
+      <w:start w:val="1"/>
+      <w:numFmt w:val="bullet"/>
+      <w:lvlText w:val=""/>
+      <w:lvlJc w:val="left"/>
+      <w:pPr>
+        <w:tabs>
+          <w:tab w:val="num" w:pos="3600"/>
+        </w:tabs>
+        <w:ind w:left="3600" w:hanging="360"/>
+      </w:pPr>
+      <w:rPr>
+        <w:rFonts w:ascii="Wingdings" w:hAnsi="Wingdings" w:hint="default"/>
+        <w:sz w:val="20"/>
+      </w:rPr>
+    </w:lvl>
+    <w:lvl w:ilvl="5" w:tentative="1">
+      <w:start w:val="1"/>
+      <w:numFmt w:val="bullet"/>
+      <w:lvlText w:val=""/>
+      <w:lvlJc w:val="left"/>
+      <w:pPr>
+        <w:tabs>
+          <w:tab w:val="num" w:pos="4320"/>
+        </w:tabs>
+        <w:ind w:left="4320" w:hanging="360"/>
+      </w:pPr>
+      <w:rPr>
+        <w:rFonts w:ascii="Wingdings" w:hAnsi="Wingdings" w:hint="default"/>
+        <w:sz w:val="20"/>
+      </w:rPr>
+    </w:lvl>
+    <w:lvl w:ilvl="6" w:tentative="1">
+      <w:start w:val="1"/>
+      <w:numFmt w:val="bullet"/>
+      <w:lvlText w:val=""/>
+      <w:lvlJc w:val="left"/>
+      <w:pPr>
+        <w:tabs>
+          <w:tab w:val="num" w:pos="5040"/>
+        </w:tabs>
+        <w:ind w:left="5040" w:hanging="360"/>
+      </w:pPr>
+      <w:rPr>
+        <w:rFonts w:ascii="Wingdings" w:hAnsi="Wingdings" w:hint="default"/>
+        <w:sz w:val="20"/>
+      </w:rPr>
+    </w:lvl>
+    <w:lvl w:ilvl="7" w:tentative="1">
+      <w:start w:val="1"/>
+      <w:numFmt w:val="bullet"/>
+      <w:lvlText w:val=""/>
+      <w:lvlJc w:val="left"/>
+      <w:pPr>
+        <w:tabs>
+          <w:tab w:val="num" w:pos="5760"/>
+        </w:tabs>
+        <w:ind w:left="5760" w:hanging="360"/>
+      </w:pPr>
+      <w:rPr>
+        <w:rFonts w:ascii="Wingdings" w:hAnsi="Wingdings" w:hint="default"/>
+        <w:sz w:val="20"/>
+      </w:rPr>
+    </w:lvl>
+    <w:lvl w:ilvl="8" w:tentative="1">
+      <w:start w:val="1"/>
+      <w:numFmt w:val="bullet"/>
+      <w:lvlText w:val=""/>
+      <w:lvlJc w:val="left"/>
+      <w:pPr>
+        <w:tabs>
+          <w:tab w:val="num" w:pos="6480"/>
+        </w:tabs>
+        <w:ind w:left="6480" w:hanging="360"/>
+      </w:pPr>
+      <w:rPr>
+        <w:rFonts w:ascii="Wingdings" w:hAnsi="Wingdings" w:hint="default"/>
+        <w:sz w:val="20"/>
+      </w:rPr>
+    </w:lvl>
+  </w:abstractNum>
+  <w:abstractNum w:abstractNumId="1" w15:restartNumberingAfterBreak="0">
+    <w:nsid w:val="04D06157"/>
+    <w:multiLevelType w:val="multilevel"/>
+    <w:tmpl w:val="43C2CC22"/>
+    <w:lvl w:ilvl="0">
+      <w:start w:val="1"/>
+      <w:numFmt w:val="bullet"/>
+      <w:lvlText w:val=""/>
+      <w:lvlJc w:val="left"/>
+      <w:pPr>
+        <w:tabs>
+          <w:tab w:val="num" w:pos="720"/>
+        </w:tabs>
+        <w:ind w:left="720" w:hanging="360"/>
+      </w:pPr>
+      <w:rPr>
+        <w:rFonts w:ascii="Symbol" w:hAnsi="Symbol" w:hint="default"/>
+        <w:sz w:val="20"/>
+      </w:rPr>
+    </w:lvl>
+    <w:lvl w:ilvl="1" w:tentative="1">
+      <w:start w:val="1"/>
+      <w:numFmt w:val="bullet"/>
+      <w:lvlText w:val="o"/>
+      <w:lvlJc w:val="left"/>
+      <w:pPr>
+        <w:tabs>
+          <w:tab w:val="num" w:pos="1440"/>
+        </w:tabs>
+        <w:ind w:left="1440" w:hanging="360"/>
+      </w:pPr>
+      <w:rPr>
+        <w:rFonts w:ascii="Courier New" w:hAnsi="Courier New" w:hint="default"/>
+        <w:sz w:val="20"/>
+      </w:rPr>
+    </w:lvl>
+    <w:lvl w:ilvl="2" w:tentative="1">
+      <w:start w:val="1"/>
+      <w:numFmt w:val="bullet"/>
+      <w:lvlText w:val=""/>
+      <w:lvlJc w:val="left"/>
+      <w:pPr>
+        <w:tabs>
+          <w:tab w:val="num" w:pos="2160"/>
+        </w:tabs>
+        <w:ind w:left="2160" w:hanging="360"/>
+      </w:pPr>
+      <w:rPr>
+        <w:rFonts w:ascii="Wingdings" w:hAnsi="Wingdings" w:hint="default"/>
+        <w:sz w:val="20"/>
+      </w:rPr>
+    </w:lvl>
+    <w:lvl w:ilvl="3" w:tentative="1">
+      <w:start w:val="1"/>
+      <w:numFmt w:val="bullet"/>
+      <w:lvlText w:val=""/>
+      <w:lvlJc w:val="left"/>
+      <w:pPr>
+        <w:tabs>
+          <w:tab w:val="num" w:pos="2880"/>
+        </w:tabs>
+        <w:ind w:left="2880" w:hanging="360"/>
+      </w:pPr>
+      <w:rPr>
+        <w:rFonts w:ascii="Wingdings" w:hAnsi="Wingdings" w:hint="default"/>
+        <w:sz w:val="20"/>
+      </w:rPr>
+    </w:lvl>
+    <w:lvl w:ilvl="4" w:tentative="1">
+      <w:start w:val="1"/>
+      <w:numFmt w:val="bullet"/>
+      <w:lvlText w:val=""/>
+      <w:lvlJc w:val="left"/>
+      <w:pPr>
+        <w:tabs>
+          <w:tab w:val="num" w:pos="3600"/>
+        </w:tabs>
+        <w:ind w:left="3600" w:hanging="360"/>
+      </w:pPr>
+      <w:rPr>
+        <w:rFonts w:ascii="Wingdings" w:hAnsi="Wingdings" w:hint="default"/>
+        <w:sz w:val="20"/>
+      </w:rPr>
+    </w:lvl>
+    <w:lvl w:ilvl="5" w:tentative="1">
+      <w:start w:val="1"/>
+      <w:numFmt w:val="bullet"/>
+      <w:lvlText w:val=""/>
+      <w:lvlJc w:val="left"/>
+      <w:pPr>
+        <w:tabs>
+          <w:tab w:val="num" w:pos="4320"/>
+        </w:tabs>
+        <w:ind w:left="4320" w:hanging="360"/>
+      </w:pPr>
+      <w:rPr>
+        <w:rFonts w:ascii="Wingdings" w:hAnsi="Wingdings" w:hint="default"/>
+        <w:sz w:val="20"/>
+      </w:rPr>
+    </w:lvl>
+    <w:lvl w:ilvl="6" w:tentative="1">
+      <w:start w:val="1"/>
+      <w:numFmt w:val="bullet"/>
+      <w:lvlText w:val=""/>
+      <w:lvlJc w:val="left"/>
+      <w:pPr>
+        <w:tabs>
+          <w:tab w:val="num" w:pos="5040"/>
+        </w:tabs>
+        <w:ind w:left="5040" w:hanging="360"/>
+      </w:pPr>
+      <w:rPr>
+        <w:rFonts w:ascii="Wingdings" w:hAnsi="Wingdings" w:hint="default"/>
+        <w:sz w:val="20"/>
+      </w:rPr>
+    </w:lvl>
+    <w:lvl w:ilvl="7" w:tentative="1">
+      <w:start w:val="1"/>
+      <w:numFmt w:val="bullet"/>
+      <w:lvlText w:val=""/>
+      <w:lvlJc w:val="left"/>
+      <w:pPr>
+        <w:tabs>
+          <w:tab w:val="num" w:pos="5760"/>
+        </w:tabs>
+        <w:ind w:left="5760" w:hanging="360"/>
+      </w:pPr>
+      <w:rPr>
+        <w:rFonts w:ascii="Wingdings" w:hAnsi="Wingdings" w:hint="default"/>
+        <w:sz w:val="20"/>
+      </w:rPr>
+    </w:lvl>
+    <w:lvl w:ilvl="8" w:tentative="1">
+      <w:start w:val="1"/>
+      <w:numFmt w:val="bullet"/>
+      <w:lvlText w:val=""/>
+      <w:lvlJc w:val="left"/>
+      <w:pPr>
+        <w:tabs>
+          <w:tab w:val="num" w:pos="6480"/>
+        </w:tabs>
+        <w:ind w:left="6480" w:hanging="360"/>
+      </w:pPr>
+      <w:rPr>
+        <w:rFonts w:ascii="Wingdings" w:hAnsi="Wingdings" w:hint="default"/>
+        <w:sz w:val="20"/>
+      </w:rPr>
+    </w:lvl>
+  </w:abstractNum>
+  <w:abstractNum w:abstractNumId="2" w15:restartNumberingAfterBreak="0">
+    <w:nsid w:val="164F12E7"/>
+    <w:multiLevelType w:val="multilevel"/>
+    <w:tmpl w:val="D3B21088"/>
+    <w:lvl w:ilvl="0">
+      <w:start w:val="1"/>
+      <w:numFmt w:val="bullet"/>
+      <w:lvlText w:val=""/>
+      <w:lvlJc w:val="left"/>
+      <w:pPr>
+        <w:tabs>
+          <w:tab w:val="num" w:pos="720"/>
+        </w:tabs>
+        <w:ind w:left="720" w:hanging="360"/>
+      </w:pPr>
+      <w:rPr>
+        <w:rFonts w:ascii="Symbol" w:hAnsi="Symbol" w:hint="default"/>
+        <w:sz w:val="20"/>
+      </w:rPr>
+    </w:lvl>
+    <w:lvl w:ilvl="1" w:tentative="1">
+      <w:start w:val="1"/>
+      <w:numFmt w:val="bullet"/>
+      <w:lvlText w:val="o"/>
+      <w:lvlJc w:val="left"/>
+      <w:pPr>
+        <w:tabs>
+          <w:tab w:val="num" w:pos="1440"/>
+        </w:tabs>
+        <w:ind w:left="1440" w:hanging="360"/>
+      </w:pPr>
+      <w:rPr>
+        <w:rFonts w:ascii="Courier New" w:hAnsi="Courier New" w:hint="default"/>
+        <w:sz w:val="20"/>
+      </w:rPr>
+    </w:lvl>
+    <w:lvl w:ilvl="2" w:tentative="1">
+      <w:start w:val="1"/>
+      <w:numFmt w:val="bullet"/>
+      <w:lvlText w:val=""/>
+      <w:lvlJc w:val="left"/>
+      <w:pPr>
+        <w:tabs>
+          <w:tab w:val="num" w:pos="2160"/>
+        </w:tabs>
+        <w:ind w:left="2160" w:hanging="360"/>
+      </w:pPr>
+      <w:rPr>
+        <w:rFonts w:ascii="Wingdings" w:hAnsi="Wingdings" w:hint="default"/>
+        <w:sz w:val="20"/>
+      </w:rPr>
+    </w:lvl>
+    <w:lvl w:ilvl="3" w:tentative="1">
+      <w:start w:val="1"/>
+      <w:numFmt w:val="bullet"/>
+      <w:lvlText w:val=""/>
+      <w:lvlJc w:val="left"/>
+      <w:pPr>
+        <w:tabs>
+          <w:tab w:val="num" w:pos="2880"/>
+        </w:tabs>
+        <w:ind w:left="2880" w:hanging="360"/>
+      </w:pPr>
+      <w:rPr>
+        <w:rFonts w:ascii="Wingdings" w:hAnsi="Wingdings" w:hint="default"/>
+        <w:sz w:val="20"/>
+      </w:rPr>
+    </w:lvl>
+    <w:lvl w:ilvl="4" w:tentative="1">
+      <w:start w:val="1"/>
+      <w:numFmt w:val="bullet"/>
+      <w:lvlText w:val=""/>
+      <w:lvlJc w:val="left"/>
+      <w:pPr>
+        <w:tabs>
+          <w:tab w:val="num" w:pos="3600"/>
+        </w:tabs>
+        <w:ind w:left="3600" w:hanging="360"/>
+      </w:pPr>
+      <w:rPr>
+        <w:rFonts w:ascii="Wingdings" w:hAnsi="Wingdings" w:hint="default"/>
+        <w:sz w:val="20"/>
+      </w:rPr>
+    </w:lvl>
+    <w:lvl w:ilvl="5" w:tentative="1">
+      <w:start w:val="1"/>
+      <w:numFmt w:val="bullet"/>
+      <w:lvlText w:val=""/>
+      <w:lvlJc w:val="left"/>
+      <w:pPr>
+        <w:tabs>
+          <w:tab w:val="num" w:pos="4320"/>
+        </w:tabs>
+        <w:ind w:left="4320" w:hanging="360"/>
+      </w:pPr>
+      <w:rPr>
+        <w:rFonts w:ascii="Wingdings" w:hAnsi="Wingdings" w:hint="default"/>
+        <w:sz w:val="20"/>
+      </w:rPr>
+    </w:lvl>
+    <w:lvl w:ilvl="6" w:tentative="1">
+      <w:start w:val="1"/>
+      <w:numFmt w:val="bullet"/>
+      <w:lvlText w:val=""/>
+      <w:lvlJc w:val="left"/>
+      <w:pPr>
+        <w:tabs>
+          <w:tab w:val="num" w:pos="5040"/>
+        </w:tabs>
+        <w:ind w:left="5040" w:hanging="360"/>
+      </w:pPr>
+      <w:rPr>
+        <w:rFonts w:ascii="Wingdings" w:hAnsi="Wingdings" w:hint="default"/>
+        <w:sz w:val="20"/>
+      </w:rPr>
+    </w:lvl>
+    <w:lvl w:ilvl="7" w:tentative="1">
+      <w:start w:val="1"/>
+      <w:numFmt w:val="bullet"/>
+      <w:lvlText w:val=""/>
+      <w:lvlJc w:val="left"/>
+      <w:pPr>
+        <w:tabs>
+          <w:tab w:val="num" w:pos="5760"/>
+        </w:tabs>
+        <w:ind w:left="5760" w:hanging="360"/>
+      </w:pPr>
+      <w:rPr>
+        <w:rFonts w:ascii="Wingdings" w:hAnsi="Wingdings" w:hint="default"/>
+        <w:sz w:val="20"/>
+      </w:rPr>
+    </w:lvl>
+    <w:lvl w:ilvl="8" w:tentative="1">
+      <w:start w:val="1"/>
+      <w:numFmt w:val="bullet"/>
+      <w:lvlText w:val=""/>
+      <w:lvlJc w:val="left"/>
+      <w:pPr>
+        <w:tabs>
+          <w:tab w:val="num" w:pos="6480"/>
+        </w:tabs>
+        <w:ind w:left="6480" w:hanging="360"/>
+      </w:pPr>
+      <w:rPr>
+        <w:rFonts w:ascii="Wingdings" w:hAnsi="Wingdings" w:hint="default"/>
+        <w:sz w:val="20"/>
+      </w:rPr>
+    </w:lvl>
+  </w:abstractNum>
+  <w:abstractNum w:abstractNumId="3" w15:restartNumberingAfterBreak="0">
+    <w:nsid w:val="16D9290A"/>
+    <w:multiLevelType w:val="multilevel"/>
+    <w:tmpl w:val="59207F14"/>
+    <w:lvl w:ilvl="0">
+      <w:start w:val="1"/>
+      <w:numFmt w:val="bullet"/>
+      <w:lvlText w:val=""/>
+      <w:lvlJc w:val="left"/>
+      <w:pPr>
+        <w:tabs>
+          <w:tab w:val="num" w:pos="720"/>
+        </w:tabs>
+        <w:ind w:left="720" w:hanging="360"/>
+      </w:pPr>
+      <w:rPr>
+        <w:rFonts w:ascii="Symbol" w:hAnsi="Symbol" w:hint="default"/>
+        <w:sz w:val="20"/>
+      </w:rPr>
+    </w:lvl>
+    <w:lvl w:ilvl="1" w:tentative="1">
+      <w:start w:val="1"/>
+      <w:numFmt w:val="bullet"/>
+      <w:lvlText w:val="o"/>
+      <w:lvlJc w:val="left"/>
+      <w:pPr>
+        <w:tabs>
+          <w:tab w:val="num" w:pos="1440"/>
+        </w:tabs>
+        <w:ind w:left="1440" w:hanging="360"/>
+      </w:pPr>
+      <w:rPr>
+        <w:rFonts w:ascii="Courier New" w:hAnsi="Courier New" w:hint="default"/>
+        <w:sz w:val="20"/>
+      </w:rPr>
+    </w:lvl>
+    <w:lvl w:ilvl="2" w:tentative="1">
+      <w:start w:val="1"/>
+      <w:numFmt w:val="bullet"/>
+      <w:lvlText w:val=""/>
+      <w:lvlJc w:val="left"/>
+      <w:pPr>
+        <w:tabs>
+          <w:tab w:val="num" w:pos="2160"/>
+        </w:tabs>
+        <w:ind w:left="2160" w:hanging="360"/>
+      </w:pPr>
+      <w:rPr>
+        <w:rFonts w:ascii="Wingdings" w:hAnsi="Wingdings" w:hint="default"/>
+        <w:sz w:val="20"/>
+      </w:rPr>
+    </w:lvl>
+    <w:lvl w:ilvl="3" w:tentative="1">
+      <w:start w:val="1"/>
+      <w:numFmt w:val="bullet"/>
+      <w:lvlText w:val=""/>
+      <w:lvlJc w:val="left"/>
+      <w:pPr>
+        <w:tabs>
+          <w:tab w:val="num" w:pos="2880"/>
+        </w:tabs>
+        <w:ind w:left="2880" w:hanging="360"/>
+      </w:pPr>
+      <w:rPr>
+        <w:rFonts w:ascii="Wingdings" w:hAnsi="Wingdings" w:hint="default"/>
+        <w:sz w:val="20"/>
+      </w:rPr>
+    </w:lvl>
+    <w:lvl w:ilvl="4" w:tentative="1">
+      <w:start w:val="1"/>
+      <w:numFmt w:val="bullet"/>
+      <w:lvlText w:val=""/>
+      <w:lvlJc w:val="left"/>
+      <w:pPr>
+        <w:tabs>
+          <w:tab w:val="num" w:pos="3600"/>
+        </w:tabs>
+        <w:ind w:left="3600" w:hanging="360"/>
+      </w:pPr>
+      <w:rPr>
+        <w:rFonts w:ascii="Wingdings" w:hAnsi="Wingdings" w:hint="default"/>
+        <w:sz w:val="20"/>
+      </w:rPr>
+    </w:lvl>
+    <w:lvl w:ilvl="5" w:tentative="1">
+      <w:start w:val="1"/>
+      <w:numFmt w:val="bullet"/>
+      <w:lvlText w:val=""/>
+      <w:lvlJc w:val="left"/>
+      <w:pPr>
+        <w:tabs>
+          <w:tab w:val="num" w:pos="4320"/>
+        </w:tabs>
+        <w:ind w:left="4320" w:hanging="360"/>
+      </w:pPr>
+      <w:rPr>
+        <w:rFonts w:ascii="Wingdings" w:hAnsi="Wingdings" w:hint="default"/>
+        <w:sz w:val="20"/>
+      </w:rPr>
+    </w:lvl>
+    <w:lvl w:ilvl="6" w:tentative="1">
+      <w:start w:val="1"/>
+      <w:numFmt w:val="bullet"/>
+      <w:lvlText w:val=""/>
+      <w:lvlJc w:val="left"/>
+      <w:pPr>
+        <w:tabs>
+          <w:tab w:val="num" w:pos="5040"/>
+        </w:tabs>
+        <w:ind w:left="5040" w:hanging="360"/>
+      </w:pPr>
+      <w:rPr>
+        <w:rFonts w:ascii="Wingdings" w:hAnsi="Wingdings" w:hint="default"/>
+        <w:sz w:val="20"/>
+      </w:rPr>
+    </w:lvl>
+    <w:lvl w:ilvl="7" w:tentative="1">
+      <w:start w:val="1"/>
+      <w:numFmt w:val="bullet"/>
+      <w:lvlText w:val=""/>
+      <w:lvlJc w:val="left"/>
+      <w:pPr>
+        <w:tabs>
+          <w:tab w:val="num" w:pos="5760"/>
+        </w:tabs>
+        <w:ind w:left="5760" w:hanging="360"/>
+      </w:pPr>
+      <w:rPr>
+        <w:rFonts w:ascii="Wingdings" w:hAnsi="Wingdings" w:hint="default"/>
+        <w:sz w:val="20"/>
+      </w:rPr>
+    </w:lvl>
+    <w:lvl w:ilvl="8" w:tentative="1">
+      <w:start w:val="1"/>
+      <w:numFmt w:val="bullet"/>
+      <w:lvlText w:val=""/>
+      <w:lvlJc w:val="left"/>
+      <w:pPr>
+        <w:tabs>
+          <w:tab w:val="num" w:pos="6480"/>
+        </w:tabs>
+        <w:ind w:left="6480" w:hanging="360"/>
+      </w:pPr>
+      <w:rPr>
+        <w:rFonts w:ascii="Wingdings" w:hAnsi="Wingdings" w:hint="default"/>
+        <w:sz w:val="20"/>
+      </w:rPr>
+    </w:lvl>
+  </w:abstractNum>
+  <w:abstractNum w:abstractNumId="4" w15:restartNumberingAfterBreak="0">
+    <w:nsid w:val="2CD102B9"/>
+    <w:multiLevelType w:val="multilevel"/>
+    <w:tmpl w:val="2328F94E"/>
+    <w:lvl w:ilvl="0">
+      <w:start w:val="1"/>
+      <w:numFmt w:val="bullet"/>
+      <w:lvlText w:val=""/>
+      <w:lvlJc w:val="left"/>
+      <w:pPr>
+        <w:tabs>
+          <w:tab w:val="num" w:pos="720"/>
+        </w:tabs>
+        <w:ind w:left="720" w:hanging="360"/>
+      </w:pPr>
+      <w:rPr>
+        <w:rFonts w:ascii="Symbol" w:hAnsi="Symbol" w:hint="default"/>
+        <w:sz w:val="20"/>
+      </w:rPr>
+    </w:lvl>
+    <w:lvl w:ilvl="1" w:tentative="1">
+      <w:start w:val="1"/>
+      <w:numFmt w:val="bullet"/>
+      <w:lvlText w:val="o"/>
+      <w:lvlJc w:val="left"/>
+      <w:pPr>
+        <w:tabs>
+          <w:tab w:val="num" w:pos="1440"/>
+        </w:tabs>
+        <w:ind w:left="1440" w:hanging="360"/>
+      </w:pPr>
+      <w:rPr>
+        <w:rFonts w:ascii="Courier New" w:hAnsi="Courier New" w:hint="default"/>
+        <w:sz w:val="20"/>
+      </w:rPr>
+    </w:lvl>
+    <w:lvl w:ilvl="2" w:tentative="1">
+      <w:start w:val="1"/>
+      <w:numFmt w:val="bullet"/>
+      <w:lvlText w:val=""/>
+      <w:lvlJc w:val="left"/>
+      <w:pPr>
+        <w:tabs>
+          <w:tab w:val="num" w:pos="2160"/>
+        </w:tabs>
+        <w:ind w:left="2160" w:hanging="360"/>
+      </w:pPr>
+      <w:rPr>
+        <w:rFonts w:ascii="Wingdings" w:hAnsi="Wingdings" w:hint="default"/>
+        <w:sz w:val="20"/>
+      </w:rPr>
+    </w:lvl>
+    <w:lvl w:ilvl="3" w:tentative="1">
+      <w:start w:val="1"/>
+      <w:numFmt w:val="bullet"/>
+      <w:lvlText w:val=""/>
+      <w:lvlJc w:val="left"/>
+      <w:pPr>
+        <w:tabs>
+          <w:tab w:val="num" w:pos="2880"/>
+        </w:tabs>
+        <w:ind w:left="2880" w:hanging="360"/>
+      </w:pPr>
+      <w:rPr>
+        <w:rFonts w:ascii="Wingdings" w:hAnsi="Wingdings" w:hint="default"/>
+        <w:sz w:val="20"/>
+      </w:rPr>
+    </w:lvl>
+    <w:lvl w:ilvl="4" w:tentative="1">
+      <w:start w:val="1"/>
+      <w:numFmt w:val="bullet"/>
+      <w:lvlText w:val=""/>
+      <w:lvlJc w:val="left"/>
+      <w:pPr>
+        <w:tabs>
+          <w:tab w:val="num" w:pos="3600"/>
+        </w:tabs>
+        <w:ind w:left="3600" w:hanging="360"/>
+      </w:pPr>
+      <w:rPr>
+        <w:rFonts w:ascii="Wingdings" w:hAnsi="Wingdings" w:hint="default"/>
+        <w:sz w:val="20"/>
+      </w:rPr>
+    </w:lvl>
+    <w:lvl w:ilvl="5" w:tentative="1">
+      <w:start w:val="1"/>
+      <w:numFmt w:val="bullet"/>
+      <w:lvlText w:val=""/>
+      <w:lvlJc w:val="left"/>
+      <w:pPr>
+        <w:tabs>
+          <w:tab w:val="num" w:pos="4320"/>
+        </w:tabs>
+        <w:ind w:left="4320" w:hanging="360"/>
+      </w:pPr>
+      <w:rPr>
+        <w:rFonts w:ascii="Wingdings" w:hAnsi="Wingdings" w:hint="default"/>
+        <w:sz w:val="20"/>
+      </w:rPr>
+    </w:lvl>
+    <w:lvl w:ilvl="6" w:tentative="1">
+      <w:start w:val="1"/>
+      <w:numFmt w:val="bullet"/>
+      <w:lvlText w:val=""/>
+      <w:lvlJc w:val="left"/>
+      <w:pPr>
+        <w:tabs>
+          <w:tab w:val="num" w:pos="5040"/>
+        </w:tabs>
+        <w:ind w:left="5040" w:hanging="360"/>
+      </w:pPr>
+      <w:rPr>
+        <w:rFonts w:ascii="Wingdings" w:hAnsi="Wingdings" w:hint="default"/>
+        <w:sz w:val="20"/>
+      </w:rPr>
+    </w:lvl>
+    <w:lvl w:ilvl="7" w:tentative="1">
+      <w:start w:val="1"/>
+      <w:numFmt w:val="bullet"/>
+      <w:lvlText w:val=""/>
+      <w:lvlJc w:val="left"/>
+      <w:pPr>
+        <w:tabs>
+          <w:tab w:val="num" w:pos="5760"/>
+        </w:tabs>
+        <w:ind w:left="5760" w:hanging="360"/>
+      </w:pPr>
+      <w:rPr>
+        <w:rFonts w:ascii="Wingdings" w:hAnsi="Wingdings" w:hint="default"/>
+        <w:sz w:val="20"/>
+      </w:rPr>
+    </w:lvl>
+    <w:lvl w:ilvl="8" w:tentative="1">
+      <w:start w:val="1"/>
+      <w:numFmt w:val="bullet"/>
+      <w:lvlText w:val=""/>
+      <w:lvlJc w:val="left"/>
+      <w:pPr>
+        <w:tabs>
+          <w:tab w:val="num" w:pos="6480"/>
+        </w:tabs>
+        <w:ind w:left="6480" w:hanging="360"/>
+      </w:pPr>
+      <w:rPr>
+        <w:rFonts w:ascii="Wingdings" w:hAnsi="Wingdings" w:hint="default"/>
+        <w:sz w:val="20"/>
+      </w:rPr>
+    </w:lvl>
+  </w:abstractNum>
+  <w:abstractNum w:abstractNumId="5" w15:restartNumberingAfterBreak="0">
+    <w:nsid w:val="35832135"/>
+    <w:multiLevelType w:val="multilevel"/>
+    <w:tmpl w:val="6F906704"/>
+    <w:lvl w:ilvl="0">
+      <w:start w:val="1"/>
+      <w:numFmt w:val="bullet"/>
+      <w:lvlText w:val=""/>
+      <w:lvlJc w:val="left"/>
+      <w:pPr>
+        <w:tabs>
+          <w:tab w:val="num" w:pos="720"/>
+        </w:tabs>
+        <w:ind w:left="720" w:hanging="360"/>
+      </w:pPr>
+      <w:rPr>
+        <w:rFonts w:ascii="Symbol" w:hAnsi="Symbol" w:hint="default"/>
+        <w:sz w:val="20"/>
+      </w:rPr>
+    </w:lvl>
+    <w:lvl w:ilvl="1" w:tentative="1">
+      <w:start w:val="1"/>
+      <w:numFmt w:val="bullet"/>
+      <w:lvlText w:val="o"/>
+      <w:lvlJc w:val="left"/>
+      <w:pPr>
+        <w:tabs>
+          <w:tab w:val="num" w:pos="1440"/>
+        </w:tabs>
+        <w:ind w:left="1440" w:hanging="360"/>
+      </w:pPr>
+      <w:rPr>
+        <w:rFonts w:ascii="Courier New" w:hAnsi="Courier New" w:hint="default"/>
+        <w:sz w:val="20"/>
+      </w:rPr>
+    </w:lvl>
+    <w:lvl w:ilvl="2" w:tentative="1">
+      <w:start w:val="1"/>
+      <w:numFmt w:val="bullet"/>
+      <w:lvlText w:val=""/>
+      <w:lvlJc w:val="left"/>
+      <w:pPr>
+        <w:tabs>
+          <w:tab w:val="num" w:pos="2160"/>
+        </w:tabs>
+        <w:ind w:left="2160" w:hanging="360"/>
+      </w:pPr>
+      <w:rPr>
+        <w:rFonts w:ascii="Wingdings" w:hAnsi="Wingdings" w:hint="default"/>
+        <w:sz w:val="20"/>
+      </w:rPr>
+    </w:lvl>
+    <w:lvl w:ilvl="3" w:tentative="1">
+      <w:start w:val="1"/>
+      <w:numFmt w:val="bullet"/>
+      <w:lvlText w:val=""/>
+      <w:lvlJc w:val="left"/>
+      <w:pPr>
+        <w:tabs>
+          <w:tab w:val="num" w:pos="2880"/>
+        </w:tabs>
+        <w:ind w:left="2880" w:hanging="360"/>
+      </w:pPr>
+      <w:rPr>
+        <w:rFonts w:ascii="Wingdings" w:hAnsi="Wingdings" w:hint="default"/>
+        <w:sz w:val="20"/>
+      </w:rPr>
+    </w:lvl>
+    <w:lvl w:ilvl="4" w:tentative="1">
+      <w:start w:val="1"/>
+      <w:numFmt w:val="bullet"/>
+      <w:lvlText w:val=""/>
+      <w:lvlJc w:val="left"/>
+      <w:pPr>
+        <w:tabs>
+          <w:tab w:val="num" w:pos="3600"/>
+        </w:tabs>
+        <w:ind w:left="3600" w:hanging="360"/>
+      </w:pPr>
+      <w:rPr>
+        <w:rFonts w:ascii="Wingdings" w:hAnsi="Wingdings" w:hint="default"/>
+        <w:sz w:val="20"/>
+      </w:rPr>
+    </w:lvl>
+    <w:lvl w:ilvl="5" w:tentative="1">
+      <w:start w:val="1"/>
+      <w:numFmt w:val="bullet"/>
+      <w:lvlText w:val=""/>
+      <w:lvlJc w:val="left"/>
+      <w:pPr>
+        <w:tabs>
+          <w:tab w:val="num" w:pos="4320"/>
+        </w:tabs>
+        <w:ind w:left="4320" w:hanging="360"/>
+      </w:pPr>
+      <w:rPr>
+        <w:rFonts w:ascii="Wingdings" w:hAnsi="Wingdings" w:hint="default"/>
+        <w:sz w:val="20"/>
+      </w:rPr>
+    </w:lvl>
+    <w:lvl w:ilvl="6" w:tentative="1">
+      <w:start w:val="1"/>
+      <w:numFmt w:val="bullet"/>
+      <w:lvlText w:val=""/>
+      <w:lvlJc w:val="left"/>
+      <w:pPr>
+        <w:tabs>
+          <w:tab w:val="num" w:pos="5040"/>
+        </w:tabs>
+        <w:ind w:left="5040" w:hanging="360"/>
+      </w:pPr>
+      <w:rPr>
+        <w:rFonts w:ascii="Wingdings" w:hAnsi="Wingdings" w:hint="default"/>
+        <w:sz w:val="20"/>
+      </w:rPr>
+    </w:lvl>
+    <w:lvl w:ilvl="7" w:tentative="1">
+      <w:start w:val="1"/>
+      <w:numFmt w:val="bullet"/>
+      <w:lvlText w:val=""/>
+      <w:lvlJc w:val="left"/>
+      <w:pPr>
+        <w:tabs>
+          <w:tab w:val="num" w:pos="5760"/>
+        </w:tabs>
+        <w:ind w:left="5760" w:hanging="360"/>
+      </w:pPr>
+      <w:rPr>
+        <w:rFonts w:ascii="Wingdings" w:hAnsi="Wingdings" w:hint="default"/>
+        <w:sz w:val="20"/>
+      </w:rPr>
+    </w:lvl>
+    <w:lvl w:ilvl="8" w:tentative="1">
+      <w:start w:val="1"/>
+      <w:numFmt w:val="bullet"/>
+      <w:lvlText w:val=""/>
+      <w:lvlJc w:val="left"/>
+      <w:pPr>
+        <w:tabs>
+          <w:tab w:val="num" w:pos="6480"/>
+        </w:tabs>
+        <w:ind w:left="6480" w:hanging="360"/>
+      </w:pPr>
+      <w:rPr>
+        <w:rFonts w:ascii="Wingdings" w:hAnsi="Wingdings" w:hint="default"/>
+        <w:sz w:val="20"/>
+      </w:rPr>
+    </w:lvl>
+  </w:abstractNum>
+  <w:abstractNum w:abstractNumId="6" w15:restartNumberingAfterBreak="0">
+    <w:nsid w:val="3C611FCC"/>
+    <w:multiLevelType w:val="multilevel"/>
+    <w:tmpl w:val="297CEC82"/>
+    <w:lvl w:ilvl="0">
+      <w:start w:val="1"/>
+      <w:numFmt w:val="bullet"/>
+      <w:lvlText w:val=""/>
+      <w:lvlJc w:val="left"/>
+      <w:pPr>
+        <w:tabs>
+          <w:tab w:val="num" w:pos="720"/>
+        </w:tabs>
+        <w:ind w:left="720" w:hanging="360"/>
+      </w:pPr>
+      <w:rPr>
+        <w:rFonts w:ascii="Symbol" w:hAnsi="Symbol" w:hint="default"/>
+        <w:sz w:val="20"/>
+      </w:rPr>
+    </w:lvl>
+    <w:lvl w:ilvl="1" w:tentative="1">
+      <w:start w:val="1"/>
+      <w:numFmt w:val="bullet"/>
+      <w:lvlText w:val="o"/>
+      <w:lvlJc w:val="left"/>
+      <w:pPr>
+        <w:tabs>
+          <w:tab w:val="num" w:pos="1440"/>
+        </w:tabs>
+        <w:ind w:left="1440" w:hanging="360"/>
+      </w:pPr>
+      <w:rPr>
+        <w:rFonts w:ascii="Courier New" w:hAnsi="Courier New" w:hint="default"/>
+        <w:sz w:val="20"/>
+      </w:rPr>
+    </w:lvl>
+    <w:lvl w:ilvl="2" w:tentative="1">
+      <w:start w:val="1"/>
+      <w:numFmt w:val="bullet"/>
+      <w:lvlText w:val=""/>
+      <w:lvlJc w:val="left"/>
+      <w:pPr>
+        <w:tabs>
+          <w:tab w:val="num" w:pos="2160"/>
+        </w:tabs>
+        <w:ind w:left="2160" w:hanging="360"/>
+      </w:pPr>
+      <w:rPr>
+        <w:rFonts w:ascii="Wingdings" w:hAnsi="Wingdings" w:hint="default"/>
+        <w:sz w:val="20"/>
+      </w:rPr>
+    </w:lvl>
+    <w:lvl w:ilvl="3" w:tentative="1">
+      <w:start w:val="1"/>
+      <w:numFmt w:val="bullet"/>
+      <w:lvlText w:val=""/>
+      <w:lvlJc w:val="left"/>
+      <w:pPr>
+        <w:tabs>
+          <w:tab w:val="num" w:pos="2880"/>
+        </w:tabs>
+        <w:ind w:left="2880" w:hanging="360"/>
+      </w:pPr>
+      <w:rPr>
+        <w:rFonts w:ascii="Wingdings" w:hAnsi="Wingdings" w:hint="default"/>
+        <w:sz w:val="20"/>
+      </w:rPr>
+    </w:lvl>
+    <w:lvl w:ilvl="4" w:tentative="1">
+      <w:start w:val="1"/>
+      <w:numFmt w:val="bullet"/>
+      <w:lvlText w:val=""/>
+      <w:lvlJc w:val="left"/>
+      <w:pPr>
+        <w:tabs>
+          <w:tab w:val="num" w:pos="3600"/>
+        </w:tabs>
+        <w:ind w:left="3600" w:hanging="360"/>
+      </w:pPr>
+      <w:rPr>
+        <w:rFonts w:ascii="Wingdings" w:hAnsi="Wingdings" w:hint="default"/>
+        <w:sz w:val="20"/>
+      </w:rPr>
+    </w:lvl>
+    <w:lvl w:ilvl="5" w:tentative="1">
+      <w:start w:val="1"/>
+      <w:numFmt w:val="bullet"/>
+      <w:lvlText w:val=""/>
+      <w:lvlJc w:val="left"/>
+      <w:pPr>
+        <w:tabs>
+          <w:tab w:val="num" w:pos="4320"/>
+        </w:tabs>
+        <w:ind w:left="4320" w:hanging="360"/>
+      </w:pPr>
+      <w:rPr>
+        <w:rFonts w:ascii="Wingdings" w:hAnsi="Wingdings" w:hint="default"/>
+        <w:sz w:val="20"/>
+      </w:rPr>
+    </w:lvl>
+    <w:lvl w:ilvl="6" w:tentative="1">
+      <w:start w:val="1"/>
+      <w:numFmt w:val="bullet"/>
+      <w:lvlText w:val=""/>
+      <w:lvlJc w:val="left"/>
+      <w:pPr>
+        <w:tabs>
+          <w:tab w:val="num" w:pos="5040"/>
+        </w:tabs>
+        <w:ind w:left="5040" w:hanging="360"/>
+      </w:pPr>
+      <w:rPr>
+        <w:rFonts w:ascii="Wingdings" w:hAnsi="Wingdings" w:hint="default"/>
+        <w:sz w:val="20"/>
+      </w:rPr>
+    </w:lvl>
+    <w:lvl w:ilvl="7" w:tentative="1">
+      <w:start w:val="1"/>
+      <w:numFmt w:val="bullet"/>
+      <w:lvlText w:val=""/>
+      <w:lvlJc w:val="left"/>
+      <w:pPr>
+        <w:tabs>
+          <w:tab w:val="num" w:pos="5760"/>
+        </w:tabs>
+        <w:ind w:left="5760" w:hanging="360"/>
+      </w:pPr>
+      <w:rPr>
+        <w:rFonts w:ascii="Wingdings" w:hAnsi="Wingdings" w:hint="default"/>
+        <w:sz w:val="20"/>
+      </w:rPr>
+    </w:lvl>
+    <w:lvl w:ilvl="8" w:tentative="1">
+      <w:start w:val="1"/>
+      <w:numFmt w:val="bullet"/>
+      <w:lvlText w:val=""/>
+      <w:lvlJc w:val="left"/>
+      <w:pPr>
+        <w:tabs>
+          <w:tab w:val="num" w:pos="6480"/>
+        </w:tabs>
+        <w:ind w:left="6480" w:hanging="360"/>
+      </w:pPr>
+      <w:rPr>
+        <w:rFonts w:ascii="Wingdings" w:hAnsi="Wingdings" w:hint="default"/>
+        <w:sz w:val="20"/>
+      </w:rPr>
+    </w:lvl>
+  </w:abstractNum>
+  <w:abstractNum w:abstractNumId="7" w15:restartNumberingAfterBreak="0">
+    <w:nsid w:val="410D6461"/>
+    <w:multiLevelType w:val="multilevel"/>
+    <w:tmpl w:val="50CE80A0"/>
+    <w:lvl w:ilvl="0">
+      <w:start w:val="1"/>
+      <w:numFmt w:val="bullet"/>
+      <w:lvlText w:val=""/>
+      <w:lvlJc w:val="left"/>
+      <w:pPr>
+        <w:tabs>
+          <w:tab w:val="num" w:pos="720"/>
+        </w:tabs>
+        <w:ind w:left="720" w:hanging="360"/>
+      </w:pPr>
+      <w:rPr>
+        <w:rFonts w:ascii="Symbol" w:hAnsi="Symbol" w:hint="default"/>
+        <w:sz w:val="20"/>
+      </w:rPr>
+    </w:lvl>
+    <w:lvl w:ilvl="1" w:tentative="1">
+      <w:start w:val="1"/>
+      <w:numFmt w:val="bullet"/>
+      <w:lvlText w:val="o"/>
+      <w:lvlJc w:val="left"/>
+      <w:pPr>
+        <w:tabs>
+          <w:tab w:val="num" w:pos="1440"/>
+        </w:tabs>
+        <w:ind w:left="1440" w:hanging="360"/>
+      </w:pPr>
+      <w:rPr>
+        <w:rFonts w:ascii="Courier New" w:hAnsi="Courier New" w:hint="default"/>
+        <w:sz w:val="20"/>
+      </w:rPr>
+    </w:lvl>
+    <w:lvl w:ilvl="2" w:tentative="1">
+      <w:start w:val="1"/>
+      <w:numFmt w:val="bullet"/>
+      <w:lvlText w:val=""/>
+      <w:lvlJc w:val="left"/>
+      <w:pPr>
+        <w:tabs>
+          <w:tab w:val="num" w:pos="2160"/>
+        </w:tabs>
+        <w:ind w:left="2160" w:hanging="360"/>
+      </w:pPr>
+      <w:rPr>
+        <w:rFonts w:ascii="Wingdings" w:hAnsi="Wingdings" w:hint="default"/>
+        <w:sz w:val="20"/>
+      </w:rPr>
+    </w:lvl>
+    <w:lvl w:ilvl="3" w:tentative="1">
+      <w:start w:val="1"/>
+      <w:numFmt w:val="bullet"/>
+      <w:lvlText w:val=""/>
+      <w:lvlJc w:val="left"/>
+      <w:pPr>
+        <w:tabs>
+          <w:tab w:val="num" w:pos="2880"/>
+        </w:tabs>
+        <w:ind w:left="2880" w:hanging="360"/>
+      </w:pPr>
+      <w:rPr>
+        <w:rFonts w:ascii="Wingdings" w:hAnsi="Wingdings" w:hint="default"/>
+        <w:sz w:val="20"/>
+      </w:rPr>
+    </w:lvl>
+    <w:lvl w:ilvl="4" w:tentative="1">
+      <w:start w:val="1"/>
+      <w:numFmt w:val="bullet"/>
+      <w:lvlText w:val=""/>
+      <w:lvlJc w:val="left"/>
+      <w:pPr>
+        <w:tabs>
+          <w:tab w:val="num" w:pos="3600"/>
+        </w:tabs>
+        <w:ind w:left="3600" w:hanging="360"/>
+      </w:pPr>
+      <w:rPr>
+        <w:rFonts w:ascii="Wingdings" w:hAnsi="Wingdings" w:hint="default"/>
+        <w:sz w:val="20"/>
+      </w:rPr>
+    </w:lvl>
+    <w:lvl w:ilvl="5" w:tentative="1">
+      <w:start w:val="1"/>
+      <w:numFmt w:val="bullet"/>
+      <w:lvlText w:val=""/>
+      <w:lvlJc w:val="left"/>
+      <w:pPr>
+        <w:tabs>
+          <w:tab w:val="num" w:pos="4320"/>
+        </w:tabs>
+        <w:ind w:left="4320" w:hanging="360"/>
+      </w:pPr>
+      <w:rPr>
+        <w:rFonts w:ascii="Wingdings" w:hAnsi="Wingdings" w:hint="default"/>
+        <w:sz w:val="20"/>
+      </w:rPr>
+    </w:lvl>
+    <w:lvl w:ilvl="6" w:tentative="1">
+      <w:start w:val="1"/>
+      <w:numFmt w:val="bullet"/>
+      <w:lvlText w:val=""/>
+      <w:lvlJc w:val="left"/>
+      <w:pPr>
+        <w:tabs>
+          <w:tab w:val="num" w:pos="5040"/>
+        </w:tabs>
+        <w:ind w:left="5040" w:hanging="360"/>
+      </w:pPr>
+      <w:rPr>
+        <w:rFonts w:ascii="Wingdings" w:hAnsi="Wingdings" w:hint="default"/>
+        <w:sz w:val="20"/>
+      </w:rPr>
+    </w:lvl>
+    <w:lvl w:ilvl="7" w:tentative="1">
+      <w:start w:val="1"/>
+      <w:numFmt w:val="bullet"/>
+      <w:lvlText w:val=""/>
+      <w:lvlJc w:val="left"/>
+      <w:pPr>
+        <w:tabs>
+          <w:tab w:val="num" w:pos="5760"/>
+        </w:tabs>
+        <w:ind w:left="5760" w:hanging="360"/>
+      </w:pPr>
+      <w:rPr>
+        <w:rFonts w:ascii="Wingdings" w:hAnsi="Wingdings" w:hint="default"/>
+        <w:sz w:val="20"/>
+      </w:rPr>
+    </w:lvl>
+    <w:lvl w:ilvl="8" w:tentative="1">
+      <w:start w:val="1"/>
+      <w:numFmt w:val="bullet"/>
+      <w:lvlText w:val=""/>
+      <w:lvlJc w:val="left"/>
+      <w:pPr>
+        <w:tabs>
+          <w:tab w:val="num" w:pos="6480"/>
+        </w:tabs>
+        <w:ind w:left="6480" w:hanging="360"/>
+      </w:pPr>
+      <w:rPr>
+        <w:rFonts w:ascii="Wingdings" w:hAnsi="Wingdings" w:hint="default"/>
+        <w:sz w:val="20"/>
+      </w:rPr>
+    </w:lvl>
+  </w:abstractNum>
+  <w:abstractNum w:abstractNumId="8" w15:restartNumberingAfterBreak="0">
+    <w:nsid w:val="47B07546"/>
+    <w:multiLevelType w:val="multilevel"/>
+    <w:tmpl w:val="BB7E44AC"/>
+    <w:lvl w:ilvl="0">
+      <w:start w:val="1"/>
+      <w:numFmt w:val="bullet"/>
+      <w:lvlText w:val=""/>
+      <w:lvlJc w:val="left"/>
+      <w:pPr>
+        <w:tabs>
+          <w:tab w:val="num" w:pos="720"/>
+        </w:tabs>
+        <w:ind w:left="720" w:hanging="360"/>
+      </w:pPr>
+      <w:rPr>
+        <w:rFonts w:ascii="Symbol" w:hAnsi="Symbol" w:hint="default"/>
+        <w:sz w:val="20"/>
+      </w:rPr>
+    </w:lvl>
+    <w:lvl w:ilvl="1" w:tentative="1">
+      <w:start w:val="1"/>
+      <w:numFmt w:val="bullet"/>
+      <w:lvlText w:val="o"/>
+      <w:lvlJc w:val="left"/>
+      <w:pPr>
+        <w:tabs>
+          <w:tab w:val="num" w:pos="1440"/>
+        </w:tabs>
+        <w:ind w:left="1440" w:hanging="360"/>
+      </w:pPr>
+      <w:rPr>
+        <w:rFonts w:ascii="Courier New" w:hAnsi="Courier New" w:hint="default"/>
+        <w:sz w:val="20"/>
+      </w:rPr>
+    </w:lvl>
+    <w:lvl w:ilvl="2" w:tentative="1">
+      <w:start w:val="1"/>
+      <w:numFmt w:val="bullet"/>
+      <w:lvlText w:val=""/>
+      <w:lvlJc w:val="left"/>
+      <w:pPr>
+        <w:tabs>
+          <w:tab w:val="num" w:pos="2160"/>
+        </w:tabs>
+        <w:ind w:left="2160" w:hanging="360"/>
+      </w:pPr>
+      <w:rPr>
+        <w:rFonts w:ascii="Wingdings" w:hAnsi="Wingdings" w:hint="default"/>
+        <w:sz w:val="20"/>
+      </w:rPr>
+    </w:lvl>
+    <w:lvl w:ilvl="3" w:tentative="1">
+      <w:start w:val="1"/>
+      <w:numFmt w:val="bullet"/>
+      <w:lvlText w:val=""/>
+      <w:lvlJc w:val="left"/>
+      <w:pPr>
+        <w:tabs>
+          <w:tab w:val="num" w:pos="2880"/>
+        </w:tabs>
+        <w:ind w:left="2880" w:hanging="360"/>
+      </w:pPr>
+      <w:rPr>
+        <w:rFonts w:ascii="Wingdings" w:hAnsi="Wingdings" w:hint="default"/>
+        <w:sz w:val="20"/>
+      </w:rPr>
+    </w:lvl>
+    <w:lvl w:ilvl="4" w:tentative="1">
+      <w:start w:val="1"/>
+      <w:numFmt w:val="bullet"/>
+      <w:lvlText w:val=""/>
+      <w:lvlJc w:val="left"/>
+      <w:pPr>
+        <w:tabs>
+          <w:tab w:val="num" w:pos="3600"/>
+        </w:tabs>
+        <w:ind w:left="3600" w:hanging="360"/>
+      </w:pPr>
+      <w:rPr>
+        <w:rFonts w:ascii="Wingdings" w:hAnsi="Wingdings" w:hint="default"/>
+        <w:sz w:val="20"/>
+      </w:rPr>
+    </w:lvl>
+    <w:lvl w:ilvl="5" w:tentative="1">
+      <w:start w:val="1"/>
+      <w:numFmt w:val="bullet"/>
+      <w:lvlText w:val=""/>
+      <w:lvlJc w:val="left"/>
+      <w:pPr>
+        <w:tabs>
+          <w:tab w:val="num" w:pos="4320"/>
+        </w:tabs>
+        <w:ind w:left="4320" w:hanging="360"/>
+      </w:pPr>
+      <w:rPr>
+        <w:rFonts w:ascii="Wingdings" w:hAnsi="Wingdings" w:hint="default"/>
+        <w:sz w:val="20"/>
+      </w:rPr>
+    </w:lvl>
+    <w:lvl w:ilvl="6" w:tentative="1">
+      <w:start w:val="1"/>
+      <w:numFmt w:val="bullet"/>
+      <w:lvlText w:val=""/>
+      <w:lvlJc w:val="left"/>
+      <w:pPr>
+        <w:tabs>
+          <w:tab w:val="num" w:pos="5040"/>
+        </w:tabs>
+        <w:ind w:left="5040" w:hanging="360"/>
+      </w:pPr>
+      <w:rPr>
+        <w:rFonts w:ascii="Wingdings" w:hAnsi="Wingdings" w:hint="default"/>
+        <w:sz w:val="20"/>
+      </w:rPr>
+    </w:lvl>
+    <w:lvl w:ilvl="7" w:tentative="1">
+      <w:start w:val="1"/>
+      <w:numFmt w:val="bullet"/>
+      <w:lvlText w:val=""/>
+      <w:lvlJc w:val="left"/>
+      <w:pPr>
+        <w:tabs>
+          <w:tab w:val="num" w:pos="5760"/>
+        </w:tabs>
+        <w:ind w:left="5760" w:hanging="360"/>
+      </w:pPr>
+      <w:rPr>
+        <w:rFonts w:ascii="Wingdings" w:hAnsi="Wingdings" w:hint="default"/>
+        <w:sz w:val="20"/>
+      </w:rPr>
+    </w:lvl>
+    <w:lvl w:ilvl="8" w:tentative="1">
+      <w:start w:val="1"/>
+      <w:numFmt w:val="bullet"/>
+      <w:lvlText w:val=""/>
+      <w:lvlJc w:val="left"/>
+      <w:pPr>
+        <w:tabs>
+          <w:tab w:val="num" w:pos="6480"/>
+        </w:tabs>
+        <w:ind w:left="6480" w:hanging="360"/>
+      </w:pPr>
+      <w:rPr>
+        <w:rFonts w:ascii="Wingdings" w:hAnsi="Wingdings" w:hint="default"/>
+        <w:sz w:val="20"/>
+      </w:rPr>
+    </w:lvl>
+  </w:abstractNum>
+  <w:abstractNum w:abstractNumId="9" w15:restartNumberingAfterBreak="0">
+    <w:nsid w:val="6ABC6DEA"/>
+    <w:multiLevelType w:val="multilevel"/>
+    <w:tmpl w:val="D9DECE72"/>
+    <w:lvl w:ilvl="0">
+      <w:start w:val="1"/>
+      <w:numFmt w:val="bullet"/>
+      <w:lvlText w:val=""/>
+      <w:lvlJc w:val="left"/>
+      <w:pPr>
+        <w:tabs>
+          <w:tab w:val="num" w:pos="720"/>
+        </w:tabs>
+        <w:ind w:left="720" w:hanging="360"/>
+      </w:pPr>
+      <w:rPr>
+        <w:rFonts w:ascii="Symbol" w:hAnsi="Symbol" w:hint="default"/>
+        <w:sz w:val="20"/>
+      </w:rPr>
+    </w:lvl>
+    <w:lvl w:ilvl="1" w:tentative="1">
+      <w:start w:val="1"/>
+      <w:numFmt w:val="bullet"/>
+      <w:lvlText w:val="o"/>
+      <w:lvlJc w:val="left"/>
+      <w:pPr>
+        <w:tabs>
+          <w:tab w:val="num" w:pos="1440"/>
+        </w:tabs>
+        <w:ind w:left="1440" w:hanging="360"/>
+      </w:pPr>
+      <w:rPr>
+        <w:rFonts w:ascii="Courier New" w:hAnsi="Courier New" w:hint="default"/>
+        <w:sz w:val="20"/>
+      </w:rPr>
+    </w:lvl>
+    <w:lvl w:ilvl="2" w:tentative="1">
+      <w:start w:val="1"/>
+      <w:numFmt w:val="bullet"/>
+      <w:lvlText w:val=""/>
+      <w:lvlJc w:val="left"/>
+      <w:pPr>
+        <w:tabs>
+          <w:tab w:val="num" w:pos="2160"/>
+        </w:tabs>
+        <w:ind w:left="2160" w:hanging="360"/>
+      </w:pPr>
+      <w:rPr>
+        <w:rFonts w:ascii="Wingdings" w:hAnsi="Wingdings" w:hint="default"/>
+        <w:sz w:val="20"/>
+      </w:rPr>
+    </w:lvl>
+    <w:lvl w:ilvl="3" w:tentative="1">
+      <w:start w:val="1"/>
+      <w:numFmt w:val="bullet"/>
+      <w:lvlText w:val=""/>
+      <w:lvlJc w:val="left"/>
+      <w:pPr>
+        <w:tabs>
+          <w:tab w:val="num" w:pos="2880"/>
+        </w:tabs>
+        <w:ind w:left="2880" w:hanging="360"/>
+      </w:pPr>
+      <w:rPr>
+        <w:rFonts w:ascii="Wingdings" w:hAnsi="Wingdings" w:hint="default"/>
+        <w:sz w:val="20"/>
+      </w:rPr>
+    </w:lvl>
+    <w:lvl w:ilvl="4" w:tentative="1">
+      <w:start w:val="1"/>
+      <w:numFmt w:val="bullet"/>
+      <w:lvlText w:val=""/>
+      <w:lvlJc w:val="left"/>
+      <w:pPr>
+        <w:tabs>
+          <w:tab w:val="num" w:pos="3600"/>
+        </w:tabs>
+        <w:ind w:left="3600" w:hanging="360"/>
+      </w:pPr>
+      <w:rPr>
+        <w:rFonts w:ascii="Wingdings" w:hAnsi="Wingdings" w:hint="default"/>
+        <w:sz w:val="20"/>
+      </w:rPr>
+    </w:lvl>
+    <w:lvl w:ilvl="5" w:tentative="1">
+      <w:start w:val="1"/>
+      <w:numFmt w:val="bullet"/>
+      <w:lvlText w:val=""/>
+      <w:lvlJc w:val="left"/>
+      <w:pPr>
+        <w:tabs>
+          <w:tab w:val="num" w:pos="4320"/>
+        </w:tabs>
+        <w:ind w:left="4320" w:hanging="360"/>
+      </w:pPr>
+      <w:rPr>
+        <w:rFonts w:ascii="Wingdings" w:hAnsi="Wingdings" w:hint="default"/>
+        <w:sz w:val="20"/>
+      </w:rPr>
+    </w:lvl>
+    <w:lvl w:ilvl="6" w:tentative="1">
+      <w:start w:val="1"/>
+      <w:numFmt w:val="bullet"/>
+      <w:lvlText w:val=""/>
+      <w:lvlJc w:val="left"/>
+      <w:pPr>
+        <w:tabs>
+          <w:tab w:val="num" w:pos="5040"/>
+        </w:tabs>
+        <w:ind w:left="5040" w:hanging="360"/>
+      </w:pPr>
+      <w:rPr>
+        <w:rFonts w:ascii="Wingdings" w:hAnsi="Wingdings" w:hint="default"/>
+        <w:sz w:val="20"/>
+      </w:rPr>
+    </w:lvl>
+    <w:lvl w:ilvl="7" w:tentative="1">
+      <w:start w:val="1"/>
+      <w:numFmt w:val="bullet"/>
+      <w:lvlText w:val=""/>
+      <w:lvlJc w:val="left"/>
+      <w:pPr>
+        <w:tabs>
+          <w:tab w:val="num" w:pos="5760"/>
+        </w:tabs>
+        <w:ind w:left="5760" w:hanging="360"/>
+      </w:pPr>
+      <w:rPr>
+        <w:rFonts w:ascii="Wingdings" w:hAnsi="Wingdings" w:hint="default"/>
+        <w:sz w:val="20"/>
+      </w:rPr>
+    </w:lvl>
+    <w:lvl w:ilvl="8" w:tentative="1">
+      <w:start w:val="1"/>
+      <w:numFmt w:val="bullet"/>
+      <w:lvlText w:val=""/>
+      <w:lvlJc w:val="left"/>
+      <w:pPr>
+        <w:tabs>
+          <w:tab w:val="num" w:pos="6480"/>
+        </w:tabs>
+        <w:ind w:left="6480" w:hanging="360"/>
+      </w:pPr>
+      <w:rPr>
+        <w:rFonts w:ascii="Wingdings" w:hAnsi="Wingdings" w:hint="default"/>
+        <w:sz w:val="20"/>
+      </w:rPr>
+    </w:lvl>
+  </w:abstractNum>
+  <w:abstractNum w:abstractNumId="10" w15:restartNumberingAfterBreak="0">
+    <w:nsid w:val="705F3C34"/>
+    <w:multiLevelType w:val="multilevel"/>
+    <w:tmpl w:val="B8A2C3B4"/>
+    <w:lvl w:ilvl="0">
+      <w:start w:val="1"/>
+      <w:numFmt w:val="bullet"/>
+      <w:lvlText w:val=""/>
+      <w:lvlJc w:val="left"/>
+      <w:pPr>
+        <w:tabs>
+          <w:tab w:val="num" w:pos="720"/>
+        </w:tabs>
+        <w:ind w:left="720" w:hanging="360"/>
+      </w:pPr>
+      <w:rPr>
+        <w:rFonts w:ascii="Symbol" w:hAnsi="Symbol" w:hint="default"/>
+        <w:sz w:val="20"/>
+      </w:rPr>
+    </w:lvl>
+    <w:lvl w:ilvl="1" w:tentative="1">
+      <w:start w:val="1"/>
+      <w:numFmt w:val="bullet"/>
+      <w:lvlText w:val="o"/>
+      <w:lvlJc w:val="left"/>
+      <w:pPr>
+        <w:tabs>
+          <w:tab w:val="num" w:pos="1440"/>
+        </w:tabs>
+        <w:ind w:left="1440" w:hanging="360"/>
+      </w:pPr>
+      <w:rPr>
+        <w:rFonts w:ascii="Courier New" w:hAnsi="Courier New" w:hint="default"/>
+        <w:sz w:val="20"/>
+      </w:rPr>
+    </w:lvl>
+    <w:lvl w:ilvl="2" w:tentative="1">
+      <w:start w:val="1"/>
+      <w:numFmt w:val="bullet"/>
+      <w:lvlText w:val=""/>
+      <w:lvlJc w:val="left"/>
+      <w:pPr>
+        <w:tabs>
+          <w:tab w:val="num" w:pos="2160"/>
+        </w:tabs>
+        <w:ind w:left="2160" w:hanging="360"/>
+      </w:pPr>
+      <w:rPr>
+        <w:rFonts w:ascii="Wingdings" w:hAnsi="Wingdings" w:hint="default"/>
+        <w:sz w:val="20"/>
+      </w:rPr>
+    </w:lvl>
+    <w:lvl w:ilvl="3" w:tentative="1">
+      <w:start w:val="1"/>
+      <w:numFmt w:val="bullet"/>
+      <w:lvlText w:val=""/>
+      <w:lvlJc w:val="left"/>
+      <w:pPr>
+        <w:tabs>
+          <w:tab w:val="num" w:pos="2880"/>
+        </w:tabs>
+        <w:ind w:left="2880" w:hanging="360"/>
+      </w:pPr>
+      <w:rPr>
+        <w:rFonts w:ascii="Wingdings" w:hAnsi="Wingdings" w:hint="default"/>
+        <w:sz w:val="20"/>
+      </w:rPr>
+    </w:lvl>
+    <w:lvl w:ilvl="4" w:tentative="1">
+      <w:start w:val="1"/>
+      <w:numFmt w:val="bullet"/>
+      <w:lvlText w:val=""/>
+      <w:lvlJc w:val="left"/>
+      <w:pPr>
+        <w:tabs>
+          <w:tab w:val="num" w:pos="3600"/>
+        </w:tabs>
+        <w:ind w:left="3600" w:hanging="360"/>
+      </w:pPr>
+      <w:rPr>
+        <w:rFonts w:ascii="Wingdings" w:hAnsi="Wingdings" w:hint="default"/>
+        <w:sz w:val="20"/>
+      </w:rPr>
+    </w:lvl>
+    <w:lvl w:ilvl="5" w:tentative="1">
+      <w:start w:val="1"/>
+      <w:numFmt w:val="bullet"/>
+      <w:lvlText w:val=""/>
+      <w:lvlJc w:val="left"/>
+      <w:pPr>
+        <w:tabs>
+          <w:tab w:val="num" w:pos="4320"/>
+        </w:tabs>
+        <w:ind w:left="4320" w:hanging="360"/>
+      </w:pPr>
+      <w:rPr>
+        <w:rFonts w:ascii="Wingdings" w:hAnsi="Wingdings" w:hint="default"/>
+        <w:sz w:val="20"/>
+      </w:rPr>
+    </w:lvl>
+    <w:lvl w:ilvl="6" w:tentative="1">
+      <w:start w:val="1"/>
+      <w:numFmt w:val="bullet"/>
+      <w:lvlText w:val=""/>
+      <w:lvlJc w:val="left"/>
+      <w:pPr>
+        <w:tabs>
+          <w:tab w:val="num" w:pos="5040"/>
+        </w:tabs>
+        <w:ind w:left="5040" w:hanging="360"/>
+      </w:pPr>
+      <w:rPr>
+        <w:rFonts w:ascii="Wingdings" w:hAnsi="Wingdings" w:hint="default"/>
+        <w:sz w:val="20"/>
+      </w:rPr>
+    </w:lvl>
+    <w:lvl w:ilvl="7" w:tentative="1">
+      <w:start w:val="1"/>
+      <w:numFmt w:val="bullet"/>
+      <w:lvlText w:val=""/>
+      <w:lvlJc w:val="left"/>
+      <w:pPr>
+        <w:tabs>
+          <w:tab w:val="num" w:pos="5760"/>
+        </w:tabs>
+        <w:ind w:left="5760" w:hanging="360"/>
+      </w:pPr>
+      <w:rPr>
+        <w:rFonts w:ascii="Wingdings" w:hAnsi="Wingdings" w:hint="default"/>
+        <w:sz w:val="20"/>
+      </w:rPr>
+    </w:lvl>
+    <w:lvl w:ilvl="8" w:tentative="1">
+      <w:start w:val="1"/>
+      <w:numFmt w:val="bullet"/>
+      <w:lvlText w:val=""/>
+      <w:lvlJc w:val="left"/>
+      <w:pPr>
+        <w:tabs>
+          <w:tab w:val="num" w:pos="6480"/>
+        </w:tabs>
+        <w:ind w:left="6480" w:hanging="360"/>
+      </w:pPr>
+      <w:rPr>
+        <w:rFonts w:ascii="Wingdings" w:hAnsi="Wingdings" w:hint="default"/>
+        <w:sz w:val="20"/>
+      </w:rPr>
+    </w:lvl>
+  </w:abstractNum>
+  <w:abstractNum w:abstractNumId="11" w15:restartNumberingAfterBreak="0">
+    <w:nsid w:val="710F253D"/>
+    <w:multiLevelType w:val="multilevel"/>
+    <w:tmpl w:val="9A28668A"/>
+    <w:lvl w:ilvl="0">
+      <w:start w:val="1"/>
+      <w:numFmt w:val="bullet"/>
+      <w:lvlText w:val=""/>
+      <w:lvlJc w:val="left"/>
+      <w:pPr>
+        <w:tabs>
+          <w:tab w:val="num" w:pos="720"/>
+        </w:tabs>
+        <w:ind w:left="720" w:hanging="360"/>
+      </w:pPr>
+      <w:rPr>
+        <w:rFonts w:ascii="Symbol" w:hAnsi="Symbol" w:hint="default"/>
+        <w:sz w:val="20"/>
+      </w:rPr>
+    </w:lvl>
+    <w:lvl w:ilvl="1" w:tentative="1">
+      <w:start w:val="1"/>
+      <w:numFmt w:val="bullet"/>
+      <w:lvlText w:val="o"/>
+      <w:lvlJc w:val="left"/>
+      <w:pPr>
+        <w:tabs>
+          <w:tab w:val="num" w:pos="1440"/>
+        </w:tabs>
+        <w:ind w:left="1440" w:hanging="360"/>
+      </w:pPr>
+      <w:rPr>
+        <w:rFonts w:ascii="Courier New" w:hAnsi="Courier New" w:hint="default"/>
+        <w:sz w:val="20"/>
+      </w:rPr>
+    </w:lvl>
+    <w:lvl w:ilvl="2" w:tentative="1">
+      <w:start w:val="1"/>
+      <w:numFmt w:val="bullet"/>
+      <w:lvlText w:val=""/>
+      <w:lvlJc w:val="left"/>
+      <w:pPr>
+        <w:tabs>
+          <w:tab w:val="num" w:pos="2160"/>
+        </w:tabs>
+        <w:ind w:left="2160" w:hanging="360"/>
+      </w:pPr>
+      <w:rPr>
+        <w:rFonts w:ascii="Wingdings" w:hAnsi="Wingdings" w:hint="default"/>
+        <w:sz w:val="20"/>
+      </w:rPr>
+    </w:lvl>
+    <w:lvl w:ilvl="3" w:tentative="1">
+      <w:start w:val="1"/>
+      <w:numFmt w:val="bullet"/>
+      <w:lvlText w:val=""/>
+      <w:lvlJc w:val="left"/>
+      <w:pPr>
+        <w:tabs>
+          <w:tab w:val="num" w:pos="2880"/>
+        </w:tabs>
+        <w:ind w:left="2880" w:hanging="360"/>
+      </w:pPr>
+      <w:rPr>
+        <w:rFonts w:ascii="Wingdings" w:hAnsi="Wingdings" w:hint="default"/>
+        <w:sz w:val="20"/>
+      </w:rPr>
+    </w:lvl>
+    <w:lvl w:ilvl="4" w:tentative="1">
+      <w:start w:val="1"/>
+      <w:numFmt w:val="bullet"/>
+      <w:lvlText w:val=""/>
+      <w:lvlJc w:val="left"/>
+      <w:pPr>
+        <w:tabs>
+          <w:tab w:val="num" w:pos="3600"/>
+        </w:tabs>
+        <w:ind w:left="3600" w:hanging="360"/>
+      </w:pPr>
+      <w:rPr>
+        <w:rFonts w:ascii="Wingdings" w:hAnsi="Wingdings" w:hint="default"/>
+        <w:sz w:val="20"/>
+      </w:rPr>
+    </w:lvl>
+    <w:lvl w:ilvl="5" w:tentative="1">
+      <w:start w:val="1"/>
+      <w:numFmt w:val="bullet"/>
+      <w:lvlText w:val=""/>
+      <w:lvlJc w:val="left"/>
+      <w:pPr>
+        <w:tabs>
+          <w:tab w:val="num" w:pos="4320"/>
+        </w:tabs>
+        <w:ind w:left="4320" w:hanging="360"/>
+      </w:pPr>
+      <w:rPr>
+        <w:rFonts w:ascii="Wingdings" w:hAnsi="Wingdings" w:hint="default"/>
+        <w:sz w:val="20"/>
+      </w:rPr>
+    </w:lvl>
+    <w:lvl w:ilvl="6" w:tentative="1">
+      <w:start w:val="1"/>
+      <w:numFmt w:val="bullet"/>
+      <w:lvlText w:val=""/>
+      <w:lvlJc w:val="left"/>
+      <w:pPr>
+        <w:tabs>
+          <w:tab w:val="num" w:pos="5040"/>
+        </w:tabs>
+        <w:ind w:left="5040" w:hanging="360"/>
+      </w:pPr>
+      <w:rPr>
+        <w:rFonts w:ascii="Wingdings" w:hAnsi="Wingdings" w:hint="default"/>
+        <w:sz w:val="20"/>
+      </w:rPr>
+    </w:lvl>
+    <w:lvl w:ilvl="7" w:tentative="1">
+      <w:start w:val="1"/>
+      <w:numFmt w:val="bullet"/>
+      <w:lvlText w:val=""/>
+      <w:lvlJc w:val="left"/>
+      <w:pPr>
+        <w:tabs>
+          <w:tab w:val="num" w:pos="5760"/>
+        </w:tabs>
+        <w:ind w:left="5760" w:hanging="360"/>
+      </w:pPr>
+      <w:rPr>
+        <w:rFonts w:ascii="Wingdings" w:hAnsi="Wingdings" w:hint="default"/>
+        <w:sz w:val="20"/>
+      </w:rPr>
+    </w:lvl>
+    <w:lvl w:ilvl="8" w:tentative="1">
+      <w:start w:val="1"/>
+      <w:numFmt w:val="bullet"/>
+      <w:lvlText w:val=""/>
+      <w:lvlJc w:val="left"/>
+      <w:pPr>
+        <w:tabs>
+          <w:tab w:val="num" w:pos="6480"/>
+        </w:tabs>
+        <w:ind w:left="6480" w:hanging="360"/>
+      </w:pPr>
+      <w:rPr>
+        <w:rFonts w:ascii="Wingdings" w:hAnsi="Wingdings" w:hint="default"/>
+        <w:sz w:val="20"/>
+      </w:rPr>
+    </w:lvl>
+  </w:abstractNum>
+  <w:abstractNum w:abstractNumId="12" w15:restartNumberingAfterBreak="0">
+    <w:nsid w:val="74442B96"/>
+    <w:multiLevelType w:val="multilevel"/>
+    <w:tmpl w:val="CE96E110"/>
+    <w:lvl w:ilvl="0">
+      <w:start w:val="1"/>
+      <w:numFmt w:val="bullet"/>
+      <w:lvlText w:val=""/>
+      <w:lvlJc w:val="left"/>
+      <w:pPr>
+        <w:tabs>
+          <w:tab w:val="num" w:pos="720"/>
+        </w:tabs>
+        <w:ind w:left="720" w:hanging="360"/>
+      </w:pPr>
+      <w:rPr>
+        <w:rFonts w:ascii="Symbol" w:hAnsi="Symbol" w:hint="default"/>
+        <w:sz w:val="20"/>
+      </w:rPr>
+    </w:lvl>
+    <w:lvl w:ilvl="1" w:tentative="1">
+      <w:start w:val="1"/>
+      <w:numFmt w:val="bullet"/>
+      <w:lvlText w:val="o"/>
+      <w:lvlJc w:val="left"/>
+      <w:pPr>
+        <w:tabs>
+          <w:tab w:val="num" w:pos="1440"/>
+        </w:tabs>
+        <w:ind w:left="1440" w:hanging="360"/>
+      </w:pPr>
+      <w:rPr>
+        <w:rFonts w:ascii="Courier New" w:hAnsi="Courier New" w:hint="default"/>
+        <w:sz w:val="20"/>
+      </w:rPr>
+    </w:lvl>
+    <w:lvl w:ilvl="2" w:tentative="1">
+      <w:start w:val="1"/>
+      <w:numFmt w:val="bullet"/>
+      <w:lvlText w:val=""/>
+      <w:lvlJc w:val="left"/>
+      <w:pPr>
+        <w:tabs>
+          <w:tab w:val="num" w:pos="2160"/>
+        </w:tabs>
+        <w:ind w:left="2160" w:hanging="360"/>
+      </w:pPr>
+      <w:rPr>
+        <w:rFonts w:ascii="Wingdings" w:hAnsi="Wingdings" w:hint="default"/>
+        <w:sz w:val="20"/>
+      </w:rPr>
+    </w:lvl>
+    <w:lvl w:ilvl="3" w:tentative="1">
+      <w:start w:val="1"/>
+      <w:numFmt w:val="bullet"/>
+      <w:lvlText w:val=""/>
+      <w:lvlJc w:val="left"/>
+      <w:pPr>
+        <w:tabs>
+          <w:tab w:val="num" w:pos="2880"/>
+        </w:tabs>
+        <w:ind w:left="2880" w:hanging="360"/>
+      </w:pPr>
+      <w:rPr>
+        <w:rFonts w:ascii="Wingdings" w:hAnsi="Wingdings" w:hint="default"/>
+        <w:sz w:val="20"/>
+      </w:rPr>
+    </w:lvl>
+    <w:lvl w:ilvl="4" w:tentative="1">
+      <w:start w:val="1"/>
+      <w:numFmt w:val="bullet"/>
+      <w:lvlText w:val=""/>
+      <w:lvlJc w:val="left"/>
+      <w:pPr>
+        <w:tabs>
+          <w:tab w:val="num" w:pos="3600"/>
+        </w:tabs>
+        <w:ind w:left="3600" w:hanging="360"/>
+      </w:pPr>
+      <w:rPr>
+        <w:rFonts w:ascii="Wingdings" w:hAnsi="Wingdings" w:hint="default"/>
+        <w:sz w:val="20"/>
+      </w:rPr>
+    </w:lvl>
+    <w:lvl w:ilvl="5" w:tentative="1">
+      <w:start w:val="1"/>
+      <w:numFmt w:val="bullet"/>
+      <w:lvlText w:val=""/>
+      <w:lvlJc w:val="left"/>
+      <w:pPr>
+        <w:tabs>
+          <w:tab w:val="num" w:pos="4320"/>
+        </w:tabs>
+        <w:ind w:left="4320" w:hanging="360"/>
+      </w:pPr>
+      <w:rPr>
+        <w:rFonts w:ascii="Wingdings" w:hAnsi="Wingdings" w:hint="default"/>
+        <w:sz w:val="20"/>
+      </w:rPr>
+    </w:lvl>
+    <w:lvl w:ilvl="6" w:tentative="1">
+      <w:start w:val="1"/>
+      <w:numFmt w:val="bullet"/>
+      <w:lvlText w:val=""/>
+      <w:lvlJc w:val="left"/>
+      <w:pPr>
+        <w:tabs>
+          <w:tab w:val="num" w:pos="5040"/>
+        </w:tabs>
+        <w:ind w:left="5040" w:hanging="360"/>
+      </w:pPr>
+      <w:rPr>
+        <w:rFonts w:ascii="Wingdings" w:hAnsi="Wingdings" w:hint="default"/>
+        <w:sz w:val="20"/>
+      </w:rPr>
+    </w:lvl>
+    <w:lvl w:ilvl="7" w:tentative="1">
+      <w:start w:val="1"/>
+      <w:numFmt w:val="bullet"/>
+      <w:lvlText w:val=""/>
+      <w:lvlJc w:val="left"/>
+      <w:pPr>
+        <w:tabs>
+          <w:tab w:val="num" w:pos="5760"/>
+        </w:tabs>
+        <w:ind w:left="5760" w:hanging="360"/>
+      </w:pPr>
+      <w:rPr>
+        <w:rFonts w:ascii="Wingdings" w:hAnsi="Wingdings" w:hint="default"/>
+        <w:sz w:val="20"/>
+      </w:rPr>
+    </w:lvl>
+    <w:lvl w:ilvl="8" w:tentative="1">
+      <w:start w:val="1"/>
+      <w:numFmt w:val="bullet"/>
+      <w:lvlText w:val=""/>
+      <w:lvlJc w:val="left"/>
+      <w:pPr>
+        <w:tabs>
+          <w:tab w:val="num" w:pos="6480"/>
+        </w:tabs>
+        <w:ind w:left="6480" w:hanging="360"/>
+      </w:pPr>
+      <w:rPr>
+        <w:rFonts w:ascii="Wingdings" w:hAnsi="Wingdings" w:hint="default"/>
+        <w:sz w:val="20"/>
+      </w:rPr>
+    </w:lvl>
+  </w:abstractNum>
+  <w:abstractNum w:abstractNumId="13" w15:restartNumberingAfterBreak="0">
+    <w:nsid w:val="7DDB7FBA"/>
+    <w:multiLevelType w:val="hybridMultilevel"/>
+    <w:tmpl w:val="A036B012"/>
+    <w:lvl w:ilvl="0" w:tplc="D8467AE8">
+      <w:numFmt w:val="bullet"/>
+      <w:lvlText w:val="-"/>
+      <w:lvlJc w:val="left"/>
+      <w:pPr>
+        <w:ind w:left="720" w:hanging="360"/>
+      </w:pPr>
+      <w:rPr>
+        <w:rFonts w:ascii="Calibri" w:eastAsiaTheme="minorHAnsi" w:hAnsi="Calibri" w:cs="Calibri" w:hint="default"/>
+      </w:rPr>
+    </w:lvl>
+    <w:lvl w:ilvl="1" w:tplc="14090003">
+      <w:start w:val="1"/>
+      <w:numFmt w:val="bullet"/>
+      <w:lvlText w:val="o"/>
+      <w:lvlJc w:val="left"/>
+      <w:pPr>
+        <w:ind w:left="1440" w:hanging="360"/>
+      </w:pPr>
+      <w:rPr>
+        <w:rFonts w:ascii="Courier New" w:hAnsi="Courier New" w:cs="Courier New" w:hint="default"/>
+      </w:rPr>
+    </w:lvl>
+    <w:lvl w:ilvl="2" w:tplc="14090005" w:tentative="1">
+      <w:start w:val="1"/>
+      <w:numFmt w:val="bullet"/>
+      <w:lvlText w:val=""/>
+      <w:lvlJc w:val="left"/>
+      <w:pPr>
+        <w:ind w:left="2160" w:hanging="360"/>
+      </w:pPr>
+      <w:rPr>
+        <w:rFonts w:ascii="Wingdings" w:hAnsi="Wingdings" w:hint="default"/>
+      </w:rPr>
+    </w:lvl>
+    <w:lvl w:ilvl="3" w:tplc="14090001" w:tentative="1">
+      <w:start w:val="1"/>
+      <w:numFmt w:val="bullet"/>
+      <w:lvlText w:val=""/>
+      <w:lvlJc w:val="left"/>
+      <w:pPr>
+        <w:ind w:left="2880" w:hanging="360"/>
+      </w:pPr>
+      <w:rPr>
+        <w:rFonts w:ascii="Symbol" w:hAnsi="Symbol" w:hint="default"/>
+      </w:rPr>
+    </w:lvl>
+    <w:lvl w:ilvl="4" w:tplc="14090003" w:tentative="1">
+      <w:start w:val="1"/>
+      <w:numFmt w:val="bullet"/>
+      <w:lvlText w:val="o"/>
+      <w:lvlJc w:val="left"/>
+      <w:pPr>
+        <w:ind w:left="3600" w:hanging="360"/>
+      </w:pPr>
+      <w:rPr>
+        <w:rFonts w:ascii="Courier New" w:hAnsi="Courier New" w:cs="Courier New" w:hint="default"/>
+      </w:rPr>
+    </w:lvl>
+    <w:lvl w:ilvl="5" w:tplc="14090005" w:tentative="1">
+      <w:start w:val="1"/>
+      <w:numFmt w:val="bullet"/>
+      <w:lvlText w:val=""/>
+      <w:lvlJc w:val="left"/>
+      <w:pPr>
+        <w:ind w:left="4320" w:hanging="360"/>
+      </w:pPr>
+      <w:rPr>
+        <w:rFonts w:ascii="Wingdings" w:hAnsi="Wingdings" w:hint="default"/>
+      </w:rPr>
+    </w:lvl>
+    <w:lvl w:ilvl="6" w:tplc="14090001" w:tentative="1">
+      <w:start w:val="1"/>
+      <w:numFmt w:val="bullet"/>
+      <w:lvlText w:val=""/>
+      <w:lvlJc w:val="left"/>
+      <w:pPr>
+        <w:ind w:left="5040" w:hanging="360"/>
+      </w:pPr>
+      <w:rPr>
+        <w:rFonts w:ascii="Symbol" w:hAnsi="Symbol" w:hint="default"/>
+      </w:rPr>
+    </w:lvl>
+    <w:lvl w:ilvl="7" w:tplc="14090003" w:tentative="1">
+      <w:start w:val="1"/>
+      <w:numFmt w:val="bullet"/>
+      <w:lvlText w:val="o"/>
+      <w:lvlJc w:val="left"/>
+      <w:pPr>
+        <w:ind w:left="5760" w:hanging="360"/>
+      </w:pPr>
+      <w:rPr>
+        <w:rFonts w:ascii="Courier New" w:hAnsi="Courier New" w:cs="Courier New" w:hint="default"/>
+      </w:rPr>
+    </w:lvl>
+    <w:lvl w:ilvl="8" w:tplc="14090005" w:tentative="1">
+      <w:start w:val="1"/>
+      <w:numFmt w:val="bullet"/>
+      <w:lvlText w:val=""/>
+      <w:lvlJc w:val="left"/>
+      <w:pPr>
+        <w:ind w:left="6480" w:hanging="360"/>
+      </w:pPr>
+      <w:rPr>
+        <w:rFonts w:ascii="Wingdings" w:hAnsi="Wingdings" w:hint="default"/>
+      </w:rPr>
+    </w:lvl>
+  </w:abstractNum>
+  <w:abstractNum w:abstractNumId="14" w15:restartNumberingAfterBreak="0">
+    <w:nsid w:val="7F4C62AA"/>
+    <w:multiLevelType w:val="multilevel"/>
+    <w:tmpl w:val="CB2292A4"/>
+    <w:lvl w:ilvl="0">
+      <w:start w:val="1"/>
+      <w:numFmt w:val="bullet"/>
+      <w:lvlText w:val=""/>
+      <w:lvlJc w:val="left"/>
+      <w:pPr>
+        <w:tabs>
+          <w:tab w:val="num" w:pos="720"/>
+        </w:tabs>
+        <w:ind w:left="720" w:hanging="360"/>
+      </w:pPr>
+      <w:rPr>
+        <w:rFonts w:ascii="Symbol" w:hAnsi="Symbol" w:hint="default"/>
+        <w:sz w:val="20"/>
+      </w:rPr>
+    </w:lvl>
+    <w:lvl w:ilvl="1" w:tentative="1">
+      <w:start w:val="1"/>
+      <w:numFmt w:val="bullet"/>
+      <w:lvlText w:val="o"/>
+      <w:lvlJc w:val="left"/>
+      <w:pPr>
+        <w:tabs>
+          <w:tab w:val="num" w:pos="1440"/>
+        </w:tabs>
+        <w:ind w:left="1440" w:hanging="360"/>
+      </w:pPr>
+      <w:rPr>
+        <w:rFonts w:ascii="Courier New" w:hAnsi="Courier New" w:hint="default"/>
+        <w:sz w:val="20"/>
+      </w:rPr>
+    </w:lvl>
+    <w:lvl w:ilvl="2" w:tentative="1">
+      <w:start w:val="1"/>
+      <w:numFmt w:val="bullet"/>
+      <w:lvlText w:val=""/>
+      <w:lvlJc w:val="left"/>
+      <w:pPr>
+        <w:tabs>
+          <w:tab w:val="num" w:pos="2160"/>
+        </w:tabs>
+        <w:ind w:left="2160" w:hanging="360"/>
+      </w:pPr>
+      <w:rPr>
+        <w:rFonts w:ascii="Wingdings" w:hAnsi="Wingdings" w:hint="default"/>
+        <w:sz w:val="20"/>
+      </w:rPr>
+    </w:lvl>
+    <w:lvl w:ilvl="3" w:tentative="1">
+      <w:start w:val="1"/>
+      <w:numFmt w:val="bullet"/>
+      <w:lvlText w:val=""/>
+      <w:lvlJc w:val="left"/>
+      <w:pPr>
+        <w:tabs>
+          <w:tab w:val="num" w:pos="2880"/>
+        </w:tabs>
+        <w:ind w:left="2880" w:hanging="360"/>
+      </w:pPr>
+      <w:rPr>
+        <w:rFonts w:ascii="Wingdings" w:hAnsi="Wingdings" w:hint="default"/>
+        <w:sz w:val="20"/>
+      </w:rPr>
+    </w:lvl>
+    <w:lvl w:ilvl="4" w:tentative="1">
+      <w:start w:val="1"/>
+      <w:numFmt w:val="bullet"/>
+      <w:lvlText w:val=""/>
+      <w:lvlJc w:val="left"/>
+      <w:pPr>
+        <w:tabs>
+          <w:tab w:val="num" w:pos="3600"/>
+        </w:tabs>
+        <w:ind w:left="3600" w:hanging="360"/>
+      </w:pPr>
+      <w:rPr>
+        <w:rFonts w:ascii="Wingdings" w:hAnsi="Wingdings" w:hint="default"/>
+        <w:sz w:val="20"/>
+      </w:rPr>
+    </w:lvl>
+    <w:lvl w:ilvl="5" w:tentative="1">
+      <w:start w:val="1"/>
+      <w:numFmt w:val="bullet"/>
+      <w:lvlText w:val=""/>
+      <w:lvlJc w:val="left"/>
+      <w:pPr>
+        <w:tabs>
+          <w:tab w:val="num" w:pos="4320"/>
+        </w:tabs>
+        <w:ind w:left="4320" w:hanging="360"/>
+      </w:pPr>
+      <w:rPr>
+        <w:rFonts w:ascii="Wingdings" w:hAnsi="Wingdings" w:hint="default"/>
+        <w:sz w:val="20"/>
+      </w:rPr>
+    </w:lvl>
+    <w:lvl w:ilvl="6" w:tentative="1">
+      <w:start w:val="1"/>
+      <w:numFmt w:val="bullet"/>
+      <w:lvlText w:val=""/>
+      <w:lvlJc w:val="left"/>
+      <w:pPr>
+        <w:tabs>
+          <w:tab w:val="num" w:pos="5040"/>
+        </w:tabs>
+        <w:ind w:left="5040" w:hanging="360"/>
+      </w:pPr>
+      <w:rPr>
+        <w:rFonts w:ascii="Wingdings" w:hAnsi="Wingdings" w:hint="default"/>
+        <w:sz w:val="20"/>
+      </w:rPr>
+    </w:lvl>
+    <w:lvl w:ilvl="7" w:tentative="1">
+      <w:start w:val="1"/>
+      <w:numFmt w:val="bullet"/>
+      <w:lvlText w:val=""/>
+      <w:lvlJc w:val="left"/>
+      <w:pPr>
+        <w:tabs>
+          <w:tab w:val="num" w:pos="5760"/>
+        </w:tabs>
+        <w:ind w:left="5760" w:hanging="360"/>
+      </w:pPr>
+      <w:rPr>
+        <w:rFonts w:ascii="Wingdings" w:hAnsi="Wingdings" w:hint="default"/>
+        <w:sz w:val="20"/>
+      </w:rPr>
+    </w:lvl>
+    <w:lvl w:ilvl="8" w:tentative="1">
+      <w:start w:val="1"/>
+      <w:numFmt w:val="bullet"/>
+      <w:lvlText w:val=""/>
+      <w:lvlJc w:val="left"/>
+      <w:pPr>
+        <w:tabs>
+          <w:tab w:val="num" w:pos="6480"/>
+        </w:tabs>
+        <w:ind w:left="6480" w:hanging="360"/>
+      </w:pPr>
+      <w:rPr>
+        <w:rFonts w:ascii="Wingdings" w:hAnsi="Wingdings" w:hint="default"/>
+        <w:sz w:val="20"/>
+      </w:rPr>
+    </w:lvl>
+  </w:abstractNum>
+  <w:num w:numId="1" w16cid:durableId="157501817">
+    <w:abstractNumId w:val="13"/>
+  </w:num>
+  <w:num w:numId="2" w16cid:durableId="1631931492">
+    <w:abstractNumId w:val="1"/>
+  </w:num>
+  <w:num w:numId="3" w16cid:durableId="1757821244">
+    <w:abstractNumId w:val="5"/>
+  </w:num>
+  <w:num w:numId="4" w16cid:durableId="2082603057">
+    <w:abstractNumId w:val="4"/>
+  </w:num>
+  <w:num w:numId="5" w16cid:durableId="2090542851">
+    <w:abstractNumId w:val="7"/>
+  </w:num>
+  <w:num w:numId="6" w16cid:durableId="1710764487">
+    <w:abstractNumId w:val="14"/>
+  </w:num>
+  <w:num w:numId="7" w16cid:durableId="1402023659">
+    <w:abstractNumId w:val="8"/>
+  </w:num>
+  <w:num w:numId="8" w16cid:durableId="529300172">
+    <w:abstractNumId w:val="12"/>
+  </w:num>
+  <w:num w:numId="9" w16cid:durableId="293102581">
+    <w:abstractNumId w:val="0"/>
+  </w:num>
+  <w:num w:numId="10" w16cid:durableId="136801557">
+    <w:abstractNumId w:val="6"/>
+  </w:num>
+  <w:num w:numId="11" w16cid:durableId="37170535">
+    <w:abstractNumId w:val="9"/>
+  </w:num>
+  <w:num w:numId="12" w16cid:durableId="18940017">
+    <w:abstractNumId w:val="10"/>
+  </w:num>
+  <w:num w:numId="13" w16cid:durableId="386607210">
+    <w:abstractNumId w:val="11"/>
+  </w:num>
+  <w:num w:numId="14" w16cid:durableId="658845208">
+    <w:abstractNumId w:val="2"/>
+  </w:num>
+  <w:num w:numId="15" w16cid:durableId="75591500">
+    <w:abstractNumId w:val="3"/>
+  </w:num>
+</w:numbering>
 </file>
 
 <file path=word/styles.xml><?xml version="1.0" encoding="utf-8"?>
@@ -635,6 +3653,87 @@
     <w:uiPriority w:val="99"/>
     <w:rsid w:val="002104C6"/>
   </w:style>
+  <w:style w:type="paragraph" w:styleId="Title">
+    <w:name w:val="Title"/>
+    <w:basedOn w:val="Normal"/>
+    <w:next w:val="Normal"/>
+    <w:link w:val="TitleChar"/>
+    <w:uiPriority w:val="10"/>
+    <w:qFormat/>
+    <w:rsid w:val="00255ADB"/>
+    <w:pPr>
+      <w:spacing w:after="0" w:line="240" w:lineRule="auto"/>
+      <w:contextualSpacing/>
+    </w:pPr>
+    <w:rPr>
+      <w:rFonts w:asciiTheme="majorHAnsi" w:eastAsiaTheme="majorEastAsia" w:hAnsiTheme="majorHAnsi" w:cstheme="majorBidi"/>
+      <w:spacing w:val="-10"/>
+      <w:kern w:val="28"/>
+      <w:sz w:val="56"/>
+      <w:szCs w:val="56"/>
+    </w:rPr>
+  </w:style>
+  <w:style w:type="character" w:customStyle="1" w:styleId="TitleChar">
+    <w:name w:val="Title Char"/>
+    <w:basedOn w:val="DefaultParagraphFont"/>
+    <w:link w:val="Title"/>
+    <w:uiPriority w:val="10"/>
+    <w:rsid w:val="00255ADB"/>
+    <w:rPr>
+      <w:rFonts w:asciiTheme="majorHAnsi" w:eastAsiaTheme="majorEastAsia" w:hAnsiTheme="majorHAnsi" w:cstheme="majorBidi"/>
+      <w:spacing w:val="-10"/>
+      <w:kern w:val="28"/>
+      <w:sz w:val="56"/>
+      <w:szCs w:val="56"/>
+    </w:rPr>
+  </w:style>
+  <w:style w:type="paragraph" w:styleId="ListParagraph">
+    <w:name w:val="List Paragraph"/>
+    <w:basedOn w:val="Normal"/>
+    <w:uiPriority w:val="34"/>
+    <w:qFormat/>
+    <w:rsid w:val="00E95542"/>
+    <w:pPr>
+      <w:ind w:left="720"/>
+      <w:contextualSpacing/>
+    </w:pPr>
+  </w:style>
+  <w:style w:type="table" w:styleId="TableGrid">
+    <w:name w:val="Table Grid"/>
+    <w:basedOn w:val="TableNormal"/>
+    <w:uiPriority w:val="39"/>
+    <w:rsid w:val="001A34AA"/>
+    <w:pPr>
+      <w:spacing w:after="0" w:line="240" w:lineRule="auto"/>
+    </w:pPr>
+    <w:tblPr>
+      <w:tblBorders>
+        <w:top w:val="single" w:sz="4" w:space="0" w:color="auto"/>
+        <w:left w:val="single" w:sz="4" w:space="0" w:color="auto"/>
+        <w:bottom w:val="single" w:sz="4" w:space="0" w:color="auto"/>
+        <w:right w:val="single" w:sz="4" w:space="0" w:color="auto"/>
+        <w:insideH w:val="single" w:sz="4" w:space="0" w:color="auto"/>
+        <w:insideV w:val="single" w:sz="4" w:space="0" w:color="auto"/>
+      </w:tblBorders>
+    </w:tblPr>
+  </w:style>
+  <w:style w:type="paragraph" w:styleId="NormalWeb">
+    <w:name w:val="Normal (Web)"/>
+    <w:basedOn w:val="Normal"/>
+    <w:uiPriority w:val="99"/>
+    <w:semiHidden/>
+    <w:unhideWhenUsed/>
+    <w:rsid w:val="001A34AA"/>
+    <w:pPr>
+      <w:spacing w:before="100" w:beforeAutospacing="1" w:after="100" w:afterAutospacing="1" w:line="240" w:lineRule="auto"/>
+    </w:pPr>
+    <w:rPr>
+      <w:rFonts w:ascii="Times New Roman" w:eastAsia="Times New Roman" w:hAnsi="Times New Roman" w:cs="Times New Roman"/>
+      <w:sz w:val="24"/>
+      <w:szCs w:val="24"/>
+      <w:lang w:eastAsia="en-NZ"/>
+    </w:rPr>
+  </w:style>
 </w:styles>
 </file>
 

</xml_diff>